<commit_message>
add “billing” to sitegen data collector test cases
</commit_message>
<xml_diff>
--- a/documentation/KountImplementationGuide.docx
+++ b/documentation/KountImplementationGuide.docx
@@ -362,14 +362,7 @@
                 <w:szCs w:val="20"/>
               </w:rPr>
               <w:lastRenderedPageBreak/>
-              <w:t>information to be accurate as of the date of publication but makes no guarantees with regard to the information or its accuracy. All information is subject to change without notice. All company and product names used herein are trademarks of their respecti</w:t>
-            </w:r>
-            <w:r>
-              <w:rPr>
-                <w:sz w:val="20"/>
-                <w:szCs w:val="20"/>
-              </w:rPr>
-              <w:t>ve owners.</w:t>
+              <w:t>information to be accurate as of the date of publication but makes no guarantees with regard to the information or its accuracy. All information is subject to change without notice. All company and product names used herein are trademarks of their respective owners.</w:t>
             </w:r>
           </w:p>
           <w:p>
@@ -576,13 +569,7 @@
               <w:rPr>
                 <w:webHidden/>
               </w:rPr>
-              <w:instrText xml:space="preserve">PAGEREF </w:instrText>
-            </w:r>
-            <w:r>
-              <w:rPr>
-                <w:webHidden/>
-              </w:rPr>
-              <w:instrText>_Toc531855250 \h</w:instrText>
+              <w:instrText>PAGEREF _Toc531855250 \h</w:instrText>
             </w:r>
             <w:r>
               <w:rPr>
@@ -741,14 +728,7 @@
                 <w:rStyle w:val="IndexLink"/>
                 <w:webHidden/>
               </w:rPr>
-              <w:t>Functional Ov</w:t>
-            </w:r>
-            <w:r>
-              <w:rPr>
-                <w:rStyle w:val="IndexLink"/>
-                <w:webHidden/>
-              </w:rPr>
-              <w:t>erview</w:t>
+              <w:t>Functional Overview</w:t>
             </w:r>
             <w:r>
               <w:rPr>
@@ -1432,14 +1412,7 @@
                 <w:rStyle w:val="IndexLink"/>
                 <w:webHidden/>
               </w:rPr>
-              <w:t>S</w:t>
-            </w:r>
-            <w:r>
-              <w:rPr>
-                <w:rStyle w:val="IndexLink"/>
-                <w:webHidden/>
-              </w:rPr>
-              <w:t>tep 3 - Kount Site Preferences</w:t>
+              <w:t>Step 3 - Kount Site Preferences</w:t>
             </w:r>
             <w:r>
               <w:rPr>
@@ -1907,13 +1880,7 @@
               <w:rPr>
                 <w:webHidden/>
               </w:rPr>
-              <w:instrText>PAGERE</w:instrText>
-            </w:r>
-            <w:r>
-              <w:rPr>
-                <w:webHidden/>
-              </w:rPr>
-              <w:instrText>F _Toc531855273 \h</w:instrText>
+              <w:instrText>PAGEREF _Toc531855273 \h</w:instrText>
             </w:r>
             <w:r>
               <w:rPr>
@@ -2084,13 +2051,7 @@
               <w:rPr>
                 <w:webHidden/>
               </w:rPr>
-              <w:instrText xml:space="preserve">PAGEREF </w:instrText>
-            </w:r>
-            <w:r>
-              <w:rPr>
-                <w:webHidden/>
-              </w:rPr>
-              <w:instrText>_Toc531855276 \h</w:instrText>
+              <w:instrText>PAGEREF _Toc531855276 \h</w:instrText>
             </w:r>
             <w:r>
               <w:rPr>
@@ -2306,14 +2267,7 @@
                 <w:rStyle w:val="IndexLink"/>
                 <w:webHidden/>
               </w:rPr>
-              <w:t>Kount Dec</w:t>
-            </w:r>
-            <w:r>
-              <w:rPr>
-                <w:rStyle w:val="IndexLink"/>
-                <w:webHidden/>
-              </w:rPr>
-              <w:t>line</w:t>
+              <w:t>Kount Decline</w:t>
             </w:r>
             <w:r>
               <w:rPr>
@@ -2655,14 +2609,7 @@
                 <w:rStyle w:val="IndexLink"/>
                 <w:webHidden/>
               </w:rPr>
-              <w:t>TestCase 1: Verify all fields and choices are present</w:t>
-            </w:r>
-            <w:r>
-              <w:rPr>
-                <w:rStyle w:val="IndexLink"/>
-                <w:webHidden/>
-              </w:rPr>
-              <w:t xml:space="preserve"> within the Business Manager (BM) after installing the Kount Link Cartridge</w:t>
+              <w:t>TestCase 1: Verify all fields and choices are present within the Business Manager (BM) after installing the Kount Link Cartridge</w:t>
             </w:r>
             <w:r>
               <w:rPr>
@@ -2719,14 +2666,7 @@
                 <w:rStyle w:val="IndexLink"/>
                 <w:webHidden/>
               </w:rPr>
-              <w:t>TestCase 2: Verify the Attributes values within t</w:t>
-            </w:r>
-            <w:r>
-              <w:rPr>
-                <w:rStyle w:val="IndexLink"/>
-                <w:webHidden/>
-              </w:rPr>
-              <w:t>he Order Attributes tab within the Business Manager (BM).</w:t>
+              <w:t>TestCase 2: Verify the Attributes values within the Order Attributes tab within the Business Manager (BM).</w:t>
             </w:r>
             <w:r>
               <w:rPr>
@@ -3011,14 +2951,7 @@
                 <w:rStyle w:val="IndexLink"/>
                 <w:webHidden/>
               </w:rPr>
-              <w:t>TestCase 5: Session</w:t>
-            </w:r>
-            <w:r>
-              <w:rPr>
-                <w:rStyle w:val="IndexLink"/>
-                <w:webHidden/>
-              </w:rPr>
-              <w:t xml:space="preserve"> ID values for both iFrame collection and HTTPS RIS post are matching</w:t>
+              <w:t>TestCase 5: Session ID values for both iFrame collection and HTTPS RIS post are matching</w:t>
             </w:r>
             <w:r>
               <w:rPr>
@@ -3075,14 +3008,7 @@
                 <w:rStyle w:val="IndexLink"/>
                 <w:webHidden/>
               </w:rPr>
-              <w:t xml:space="preserve">Test Case 6: Send data to Kount. Check that guest user </w:t>
-            </w:r>
-            <w:r>
-              <w:rPr>
-                <w:rStyle w:val="IndexLink"/>
-                <w:webHidden/>
-              </w:rPr>
-              <w:t>and order data sent correctly to Kount.</w:t>
+              <w:t>Test Case 6: Send data to Kount. Check that guest user and order data sent correctly to Kount.</w:t>
             </w:r>
             <w:r>
               <w:rPr>
@@ -3139,14 +3065,7 @@
                 <w:rStyle w:val="IndexLink"/>
                 <w:webHidden/>
               </w:rPr>
-              <w:t>TestCase 7: Send data to Kount. Check that registered user and order data sent correc</w:t>
-            </w:r>
-            <w:r>
-              <w:rPr>
-                <w:rStyle w:val="IndexLink"/>
-                <w:webHidden/>
-              </w:rPr>
-              <w:t>tly to Kount.</w:t>
+              <w:t>TestCase 7: Send data to Kount. Check that registered user and order data sent correctly to Kount.</w:t>
             </w:r>
             <w:r>
               <w:rPr>
@@ -3215,13 +3134,7 @@
               <w:rPr>
                 <w:webHidden/>
               </w:rPr>
-              <w:instrText>PAGEREF _</w:instrText>
-            </w:r>
-            <w:r>
-              <w:rPr>
-                <w:webHidden/>
-              </w:rPr>
-              <w:instrText>Toc531855295 \h</w:instrText>
+              <w:instrText>PAGEREF _Toc531855295 \h</w:instrText>
             </w:r>
             <w:r>
               <w:rPr>
@@ -3278,13 +3191,7 @@
               <w:rPr>
                 <w:webHidden/>
               </w:rPr>
-              <w:instrText xml:space="preserve">PAGEREF </w:instrText>
-            </w:r>
-            <w:r>
-              <w:rPr>
-                <w:webHidden/>
-              </w:rPr>
-              <w:instrText>_Toc531855296 \h</w:instrText>
+              <w:instrText>PAGEREF _Toc531855296 \h</w:instrText>
             </w:r>
             <w:r>
               <w:rPr>
@@ -3359,11 +3266,6 @@
                 <w:rStyle w:val="IndexLink"/>
               </w:rPr>
               <w:tab/>
-            </w:r>
-            <w:r>
-              <w:rPr>
-                <w:rStyle w:val="IndexLink"/>
-              </w:rPr>
               <w:t>43</w:t>
             </w:r>
             <w:r>
@@ -3505,14 +3407,7 @@
                 <w:rStyle w:val="IndexLink"/>
                 <w:webHidden/>
               </w:rPr>
-              <w:t>TestCase 13. Errors logging and email notificat</w:t>
-            </w:r>
-            <w:r>
-              <w:rPr>
-                <w:rStyle w:val="IndexLink"/>
-                <w:webHidden/>
-              </w:rPr>
-              <w:t>ion verification</w:t>
+              <w:t>TestCase 13. Errors logging and email notification verification</w:t>
             </w:r>
             <w:r>
               <w:rPr>
@@ -3569,14 +3464,7 @@
                 <w:rStyle w:val="IndexLink"/>
                 <w:webHidden/>
               </w:rPr>
-              <w:t>TestCase 14: Risk Change Score. Check that email with old and new Evaluation data receiving, when Risk and Re</w:t>
-            </w:r>
-            <w:r>
-              <w:rPr>
-                <w:rStyle w:val="IndexLink"/>
-                <w:webHidden/>
-              </w:rPr>
-              <w:t>evaluation events changed.</w:t>
+              <w:t>TestCase 14: Risk Change Score. Check that email with old and new Evaluation data receiving, when Risk and Reevaluation events changed.</w:t>
             </w:r>
             <w:r>
               <w:rPr>
@@ -3975,14 +3863,7 @@
                 <w:rStyle w:val="IndexLink"/>
                 <w:webHidden/>
               </w:rPr>
-              <w:t>TestCase 18: Decline Order. Check that declin</w:t>
-            </w:r>
-            <w:r>
-              <w:rPr>
-                <w:rStyle w:val="IndexLink"/>
-                <w:webHidden/>
-              </w:rPr>
-              <w:t>ed order return user to billing page with proper message.</w:t>
+              <w:t>TestCase 18: Decline Order. Check that declined order return user to billing page with proper message.</w:t>
             </w:r>
             <w:r>
               <w:rPr>
@@ -4039,14 +3920,7 @@
                 <w:rStyle w:val="IndexLink"/>
                 <w:webHidden/>
               </w:rPr>
-              <w:t xml:space="preserve">TestCase 19: Order in Review. Check that order in review is </w:t>
-            </w:r>
-            <w:r>
-              <w:rPr>
-                <w:rStyle w:val="IndexLink"/>
-                <w:webHidden/>
-              </w:rPr>
-              <w:t>displayed correctly in Kount and DW BM.</w:t>
+              <w:t>TestCase 19: Order in Review. Check that order in review is displayed correctly in Kount and DW BM.</w:t>
             </w:r>
             <w:r>
               <w:rPr>
@@ -4103,14 +3977,7 @@
                 <w:rStyle w:val="IndexLink"/>
                 <w:webHidden/>
               </w:rPr>
-              <w:t>TestCase 20: Approved Order. Check that approved order is displayed correctly in Koun</w:t>
-            </w:r>
-            <w:r>
-              <w:rPr>
-                <w:rStyle w:val="IndexLink"/>
-                <w:webHidden/>
-              </w:rPr>
-              <w:t>t and DW BM.</w:t>
+              <w:t>TestCase 20: Approved Order. Check that approved order is displayed correctly in Kount and DW BM.</w:t>
             </w:r>
             <w:r>
               <w:rPr>
@@ -4324,13 +4191,7 @@
         <w:spacing w:after="200"/>
       </w:pPr>
       <w:r>
-        <w:t xml:space="preserve">Kount is a leading innovator of </w:t>
-      </w:r>
-      <w:r>
-        <w:t>solutions for fraud and risk management. Kount's “decision engine” platform is ideal for managing fraud in online/telephone channels that process payments and onboard new customers. Kount is committed to offering an end-to-end, single-source solution focus</w:t>
-      </w:r>
-      <w:r>
-        <w:t>ed on speed, simplicity and ease of use...with a no-compromise approach to providing real-time accuracy in results.</w:t>
+        <w:t>Kount is a leading innovator of solutions for fraud and risk management. Kount's “decision engine” platform is ideal for managing fraud in online/telephone channels that process payments and onboard new customers. Kount is committed to offering an end-to-end, single-source solution focused on speed, simplicity and ease of use...with a no-compromise approach to providing real-time accuracy in results.</w:t>
       </w:r>
     </w:p>
     <w:p>
@@ -4339,10 +4200,7 @@
         <w:spacing w:after="200"/>
       </w:pPr>
       <w:r>
-        <w:t>The Kount SFCC cartridge will provide rapid integration for SFCC implementations. The Kount cartridge is a self-contained cartridge that can</w:t>
-      </w:r>
-      <w:r>
-        <w:t xml:space="preserve"> easily integrate into any project. This cartridge can be configured in the Business Manager and contains all elements necessary to perform a successful best practices implementation of Kount.</w:t>
+        <w:t>The Kount SFCC cartridge will provide rapid integration for SFCC implementations. The Kount cartridge is a self-contained cartridge that can easily integrate into any project. This cartridge can be configured in the Business Manager and contains all elements necessary to perform a successful best practices implementation of Kount.</w:t>
       </w:r>
     </w:p>
     <w:p>
@@ -4351,10 +4209,7 @@
         <w:spacing w:after="200"/>
       </w:pPr>
       <w:r>
-        <w:t>Kount aggregates and evaluates data from three primary sources,</w:t>
-      </w:r>
-      <w:r>
-        <w:t xml:space="preserve"> the Data Collector (DC), the Risk Inquiry Service (RIS), and the Kount Persona technology. From these three sources Kount provides a risk score and a response based upon merchant administered rules. </w:t>
+        <w:t xml:space="preserve">Kount aggregates and evaluates data from three primary sources, the Data Collector (DC), the Risk Inquiry Service (RIS), and the Kount Persona technology. From these three sources Kount provides a risk score and a response based upon merchant administered rules. </w:t>
       </w:r>
     </w:p>
     <w:p>
@@ -4363,10 +4218,7 @@
         <w:spacing w:after="200"/>
       </w:pPr>
       <w:r>
-        <w:t>The Data Collector gathers information from a customer’</w:t>
-      </w:r>
-      <w:r>
-        <w:t xml:space="preserve">s device by redirecting the device browser momentarily to Kount then back to the merchant. This passive analysis obfuscates Kount’s interaction with the customer and does not affect the customer’s purchasing experience. </w:t>
+        <w:t xml:space="preserve">The Data Collector gathers information from a customer’s device by redirecting the device browser momentarily to Kount then back to the merchant. This passive analysis obfuscates Kount’s interaction with the customer and does not affect the customer’s purchasing experience. </w:t>
       </w:r>
     </w:p>
     <w:p>
@@ -4375,10 +4227,7 @@
         <w:spacing w:after="200"/>
       </w:pPr>
       <w:r>
-        <w:t xml:space="preserve">The Risk Inquiry Service evaluates </w:t>
-      </w:r>
-      <w:r>
-        <w:t xml:space="preserve">the data provided by the Data Collector and the order-form data submitted to the merchant from the customer to create a fraud score. Merchant specified rules are assessed for each transaction during this evaluation process. </w:t>
+        <w:t xml:space="preserve">The Risk Inquiry Service evaluates the data provided by the Data Collector and the order-form data submitted to the merchant from the customer to create a fraud score. Merchant specified rules are assessed for each transaction during this evaluation process. </w:t>
       </w:r>
     </w:p>
     <w:p>
@@ -4387,10 +4236,7 @@
         <w:spacing w:after="200"/>
       </w:pPr>
       <w:r>
-        <w:t xml:space="preserve">The Kount Persona is </w:t>
-      </w:r>
-      <w:r>
-        <w:t>comprised of linked data points across the breadth of Kount merchants which provide behavioral analytics related to a transaction.</w:t>
+        <w:t>The Kount Persona is comprised of linked data points across the breadth of Kount merchants which provide behavioral analytics related to a transaction.</w:t>
       </w:r>
     </w:p>
     <w:p>
@@ -4410,10 +4256,7 @@
         </w:r>
       </w:hyperlink>
       <w:r>
-        <w:t xml:space="preserve"> provides an overview of how a transaction flows through SFCC when the</w:t>
-      </w:r>
-      <w:r>
-        <w:t xml:space="preserve"> Kount SFCC Link Cartridge is enabled. </w:t>
+        <w:t xml:space="preserve"> provides an overview of how a transaction flows through SFCC when the Kount SFCC Link Cartridge is enabled. </w:t>
       </w:r>
     </w:p>
     <w:p>
@@ -4422,10 +4265,7 @@
         <w:spacing w:after="200"/>
       </w:pPr>
       <w:r>
-        <w:t xml:space="preserve">The Kount SFCC Link Cartridge is written by a third party development firm, support and point releases are ongoing. If additional Link Cartridges or customizations have been added to your instance of SFCC, conflicts </w:t>
-      </w:r>
-      <w:r>
-        <w:t>may occur and may result in additional support and/or maintenance fees outside the Kount standard integration.</w:t>
+        <w:t>The Kount SFCC Link Cartridge is written by a third party development firm, support and point releases are ongoing. If additional Link Cartridges or customizations have been added to your instance of SFCC, conflicts may occur and may result in additional support and/or maintenance fees outside the Kount standard integration.</w:t>
       </w:r>
     </w:p>
     <w:p>
@@ -4484,10 +4324,7 @@
         <w:contextualSpacing/>
       </w:pPr>
       <w:r>
-        <w:t xml:space="preserve">A SFCC Development </w:t>
-      </w:r>
-      <w:r>
-        <w:t>Resource: The Integration and installation process includes deployment of a generic cartridge and modification of storefront code &amp; controllers.</w:t>
+        <w:t>A SFCC Development Resource: The Integration and installation process includes deployment of a generic cartridge and modification of storefront code &amp; controllers.</w:t>
       </w:r>
     </w:p>
     <w:p>
@@ -4580,14 +4417,7 @@
           <w:color w:val="333333"/>
           <w:highlight w:val="white"/>
         </w:rPr>
-        <w:t>Device Data Collector</w:t>
-      </w:r>
-      <w:r>
-        <w:rPr>
-          <w:color w:val="333333"/>
-          <w:highlight w:val="white"/>
-        </w:rPr>
-        <w:t xml:space="preserve"> implementation within checkout process</w:t>
+        <w:t>Device Data Collector implementation within checkout process</w:t>
       </w:r>
     </w:p>
     <w:p>
@@ -4756,14 +4586,7 @@
           <w:color w:val="333333"/>
           <w:highlight w:val="white"/>
         </w:rPr>
-        <w:t>Multip</w:t>
-      </w:r>
-      <w:r>
-        <w:rPr>
-          <w:color w:val="333333"/>
-          <w:highlight w:val="white"/>
-        </w:rPr>
-        <w:t>le Websites</w:t>
+        <w:t>Multiple Websites</w:t>
       </w:r>
     </w:p>
     <w:p>
@@ -4956,13 +4779,7 @@
         <w:rPr>
           <w:lang w:val="en-US"/>
         </w:rPr>
-        <w:t xml:space="preserve"> It is typically backward comptabile with</w:t>
-      </w:r>
-      <w:r>
-        <w:rPr>
-          <w:lang w:val="en-US"/>
-        </w:rPr>
-        <w:t xml:space="preserve"> older versions of Site Genesis and SFRA version 4.0.0. This cartridge is designed to work with any locale. Pipelines installations are uncertified and at your own risk.</w:t>
+        <w:t xml:space="preserve"> It is typically backward comptabile with older versions of Site Genesis and SFRA version 4.0.0. This cartridge is designed to work with any locale. Pipelines installations are uncertified and at your own risk.</w:t>
       </w:r>
     </w:p>
     <w:p>
@@ -4983,10 +4800,7 @@
         <w:jc w:val="both"/>
       </w:pPr>
       <w:r>
-        <w:t>Kount supports different payment types and depends on chosen by the c</w:t>
-      </w:r>
-      <w:r>
-        <w:t>ustomer payment type (payment tokens are required). If chosen payment method not supported by Kount, then a value of NONE should be passed.</w:t>
+        <w:t>Kount supports different payment types and depends on chosen by the customer payment type (payment tokens are required). If chosen payment method not supported by Kount, then a value of NONE should be passed.</w:t>
       </w:r>
     </w:p>
     <w:p>
@@ -4999,13 +4813,7 @@
         <w:rPr>
           <w:i/>
         </w:rPr>
-        <w:t>The integration uses customer profile data, and transfers it to Kount. Hashed credit card data is sent to Kount syst</w:t>
-      </w:r>
-      <w:r>
-        <w:rPr>
-          <w:i/>
-        </w:rPr>
-        <w:t xml:space="preserve">em. The following credit card data is sent: </w:t>
+        <w:t xml:space="preserve">The integration uses customer profile data, and transfers it to Kount. Hashed credit card data is sent to Kount system. The following credit card data is sent: </w:t>
       </w:r>
     </w:p>
     <w:p>
@@ -5091,13 +4899,7 @@
         <w:spacing w:after="200"/>
       </w:pPr>
       <w:r>
-        <w:t xml:space="preserve">Kount has separate environments for testing and </w:t>
-      </w:r>
-      <w:r>
-        <w:t>production. The initial integration will first take place in the Kount TEST environment. Boarding documents containing the information for the TEST environment are contained in the “Welcome Email” provided to a merchant when they begin the boarding process</w:t>
-      </w:r>
-      <w:r>
-        <w:t xml:space="preserve"> with Kount.</w:t>
+        <w:t>Kount has separate environments for testing and production. The initial integration will first take place in the Kount TEST environment. Boarding documents containing the information for the TEST environment are contained in the “Welcome Email” provided to a merchant when they begin the boarding process with Kount.</w:t>
       </w:r>
     </w:p>
     <w:p>
@@ -5115,10 +4917,7 @@
         <w:t xml:space="preserve">not </w:t>
       </w:r>
       <w:r>
-        <w:t>engineered to support load testing; it is designed primarily to verify connectivity and proper data submission. Many features such as order linking, scoring, device location, and persona related information are disa</w:t>
-      </w:r>
-      <w:r>
-        <w:t xml:space="preserve">bled or limited in the test environment. </w:t>
+        <w:t xml:space="preserve">engineered to support load testing; it is designed primarily to verify connectivity and proper data submission. Many features such as order linking, scoring, device location, and persona related information are disabled or limited in the test environment. </w:t>
       </w:r>
     </w:p>
     <w:p>
@@ -5166,14 +4965,7 @@
           <w:color w:val="0000FF"/>
           <w:u w:val="single"/>
         </w:rPr>
-        <w:t>A</w:t>
-      </w:r>
-      <w:r>
-        <w:rPr>
-          <w:color w:val="0000FF"/>
-          <w:u w:val="single"/>
-        </w:rPr>
-        <w:t>PI Keys</w:t>
+        <w:t>API Keys</w:t>
       </w:r>
       <w:r>
         <w:t xml:space="preserve"> are required to authenticate to Kount. Each environment requires a separate API key.</w:t>
@@ -5254,10 +5046,7 @@
         <w:contextualSpacing/>
       </w:pPr>
       <w:r>
-        <w:t xml:space="preserve">The API keys must reside on each server that is posting to </w:t>
-      </w:r>
-      <w:r>
-        <w:t>Kount.</w:t>
+        <w:t>The API keys must reside on each server that is posting to Kount.</w:t>
       </w:r>
     </w:p>
     <w:p>
@@ -5363,10 +5152,7 @@
         <w:spacing w:after="200"/>
       </w:pPr>
       <w:r>
-        <w:t>Upon verification that the correct data is being passed for both the Data Col</w:t>
-      </w:r>
-      <w:r>
-        <w:t xml:space="preserve">lector and Risk Inquiry Service the merchant will be issued a Certification Letter along with an additional boarding document providing the Production environment information. </w:t>
+        <w:t xml:space="preserve">Upon verification that the correct data is being passed for both the Data Collector and Risk Inquiry Service the merchant will be issued a Certification Letter along with an additional boarding document providing the Production environment information. </w:t>
       </w:r>
     </w:p>
     <w:p>
@@ -5375,10 +5161,7 @@
         <w:spacing w:after="200"/>
       </w:pPr>
       <w:r>
-        <w:t xml:space="preserve">Any customized data created in the test environment will have to be re-created </w:t>
-      </w:r>
-      <w:r>
-        <w:t xml:space="preserve">in the production environment, this includes, users, rules, site IDs, user defined fields and API keys. </w:t>
+        <w:t xml:space="preserve">Any customized data created in the test environment will have to be re-created in the production environment, this includes, users, rules, site IDs, user defined fields and API keys. </w:t>
       </w:r>
     </w:p>
     <w:p>
@@ -5387,10 +5170,7 @@
         <w:spacing w:after="200"/>
       </w:pPr>
       <w:r>
-        <w:t>The test environment will continue to be available to the merchant for testing purposes but should not be used with production traffic from the merchan</w:t>
-      </w:r>
-      <w:r>
-        <w:t xml:space="preserve">t. </w:t>
+        <w:t xml:space="preserve">The test environment will continue to be available to the merchant for testing purposes but should not be used with production traffic from the merchant. </w:t>
       </w:r>
     </w:p>
     <w:p>
@@ -5413,10 +5193,7 @@
         <w:spacing w:after="200"/>
       </w:pPr>
       <w:r>
-        <w:t>To facilitate troubleshooting ensure that logging is enabled in the SFCC Link Cartridge. The Kount Link Cartridge will not interfere with default checkout flow of a site. If an error occurs within the Kount Link Cartridge or if the Kount Servi</w:t>
-      </w:r>
-      <w:r>
-        <w:t xml:space="preserve">ce cannot be reached errors are written into separate log files. </w:t>
+        <w:t xml:space="preserve">To facilitate troubleshooting ensure that logging is enabled in the SFCC Link Cartridge. The Kount Link Cartridge will not interfere with default checkout flow of a site. If an error occurs within the Kount Link Cartridge or if the Kount Service cannot be reached errors are written into separate log files. </w:t>
       </w:r>
     </w:p>
     <w:p>
@@ -5628,10 +5405,7 @@
         <w:spacing w:after="200"/>
       </w:pPr>
       <w:r>
-        <w:t>Within the SFCC workflow, if an order is Declined via a Kount Rule th</w:t>
-      </w:r>
-      <w:r>
-        <w:t>ere is a generic Decline message that displays on the checkout page when the customer is attempting to place their order.  The message that is displayed can be customized within SFCC.</w:t>
+        <w:t>Within the SFCC workflow, if an order is Declined via a Kount Rule there is a generic Decline message that displays on the checkout page when the customer is attempting to place their order.  The message that is displayed can be customized within SFCC.</w:t>
       </w:r>
     </w:p>
     <w:p>
@@ -5653,10 +5427,7 @@
       <w:bookmarkStart w:id="19" w:name="_1y810tw"/>
       <w:bookmarkEnd w:id="19"/>
       <w:r>
-        <w:t>int_kount/cartridge/templates/resou</w:t>
-      </w:r>
-      <w:r>
-        <w:t>rces/kount.properties</w:t>
+        <w:t>int_kount/cartridge/templates/resources/kount.properties</w:t>
       </w:r>
     </w:p>
     <w:p>
@@ -5858,10 +5629,7 @@
         <w:spacing w:after="200"/>
       </w:pPr>
       <w:r>
-        <w:t>There are 6 bas</w:t>
-      </w:r>
-      <w:r>
-        <w:t>ic configuration steps:</w:t>
+        <w:t>There are 6 basic configuration steps:</w:t>
       </w:r>
     </w:p>
     <w:p>
@@ -6026,10 +5794,7 @@
       </w:pPr>
       <w:bookmarkStart w:id="27" w:name="_Toc531855067"/>
       <w:r>
-        <w:t>Step 1 – Site Impor</w:t>
-      </w:r>
-      <w:r>
-        <w:t>t</w:t>
+        <w:t>Step 1 – Site Import</w:t>
       </w:r>
       <w:bookmarkEnd w:id="27"/>
       <w:r>
@@ -6257,10 +6022,7 @@
         <w:spacing w:after="200"/>
       </w:pPr>
       <w:r>
-        <w:t>The Kount Site Preferences will need to be filled into the fields within this page. The script file will display the default values to the right of th</w:t>
-      </w:r>
-      <w:r>
-        <w:t xml:space="preserve">e screen, but does not populate the fields automatically. Verify the Site Preferences by navigating to </w:t>
+        <w:t xml:space="preserve">The Kount Site Preferences will need to be filled into the fields within this page. The script file will display the default values to the right of the screen, but does not populate the fields automatically. Verify the Site Preferences by navigating to </w:t>
       </w:r>
       <w:r>
         <w:rPr>
@@ -6305,10 +6067,7 @@
         <w:spacing w:after="200"/>
       </w:pPr>
       <w:r>
-        <w:t>The Custom Site Preferences page will display.  All Sandbox Boarding information</w:t>
-      </w:r>
-      <w:r>
-        <w:t xml:space="preserve"> needed for this page will be provided by your Kount Technical Account Manager.</w:t>
+        <w:t>The Custom Site Preferences page will display.  All Sandbox Boarding information needed for this page will be provided by your Kount Technical Account Manager.</w:t>
       </w:r>
     </w:p>
     <w:p>
@@ -6386,13 +6145,7 @@
           <w:rPr>
             <w:rStyle w:val="ListLabel302"/>
           </w:rPr>
-          <w:t>thi</w:t>
-        </w:r>
-        <w:r>
-          <w:rPr>
-            <w:rStyle w:val="ListLabel302"/>
-          </w:rPr>
-          <w:t>s link</w:t>
+          <w:t>this link</w:t>
         </w:r>
       </w:hyperlink>
       <w:r>
@@ -6469,13 +6222,7 @@
         <w:t>Array of Internal IP Addresses</w:t>
       </w:r>
       <w:r>
-        <w:t xml:space="preserve"> field is designed for internal IP Ad</w:t>
-      </w:r>
-      <w:r>
-        <w:t>dresses that should ignore device data, so for instance if your organization accepts phone orders you will want to enter the internal IP Addresses of the agents who accept those orders so their devices are not attached to the independent orders being taken</w:t>
-      </w:r>
-      <w:r>
-        <w:t xml:space="preserve"> over the phone.</w:t>
+        <w:t xml:space="preserve"> field is designed for internal IP Addresses that should ignore device data, so for instance if your organization accepts phone orders you will want to enter the internal IP Addresses of the agents who accept those orders so their devices are not attached to the independent orders being taken over the phone.</w:t>
       </w:r>
     </w:p>
     <w:p>
@@ -6579,10 +6326,7 @@
         <w:contextualSpacing/>
       </w:pPr>
       <w:r>
-        <w:t>Merchant ID or MI</w:t>
-      </w:r>
-      <w:r>
-        <w:t>D value will be provided by your Technical Account Manager.</w:t>
+        <w:t>Merchant ID or MID value will be provided by your Technical Account Manager.</w:t>
       </w:r>
       <w:r>
         <w:br/>
@@ -6597,13 +6341,7 @@
         <w:rPr>
           <w:i/>
         </w:rPr>
-        <w:t>Note: Kount does not provide email notifications for any events. The SFCC Link Cartridge has the ability to provide email notifications for various features within SFCC, this is not a feature pro</w:t>
-      </w:r>
-      <w:r>
-        <w:rPr>
-          <w:i/>
-        </w:rPr>
-        <w:t>vided by Kount but rather SFCC.</w:t>
+        <w:t>Note: Kount does not provide email notifications for any events. The SFCC Link Cartridge has the ability to provide email notifications for various features within SFCC, this is not a feature provided by Kount but rather SFCC.</w:t>
       </w:r>
     </w:p>
     <w:p>
@@ -6635,10 +6373,7 @@
         <w:t>Error Logging</w:t>
       </w:r>
       <w:r>
-        <w:t xml:space="preserve"> section of this </w:t>
-      </w:r>
-      <w:r>
-        <w:t>document for more information about the log files.</w:t>
+        <w:t xml:space="preserve"> section of this document for more information about the log files.</w:t>
       </w:r>
     </w:p>
     <w:p>
@@ -6746,10 +6481,7 @@
       </w:pPr>
       <w:r>
         <w:lastRenderedPageBreak/>
-        <w:t>Enable Kount – Enables the Kount service to run against orders being passed into the environ</w:t>
-      </w:r>
-      <w:r>
-        <w:t>ment.</w:t>
+        <w:t>Enable Kount – Enables the Kount service to run against orders being passed into the environment.</w:t>
       </w:r>
     </w:p>
     <w:p>
@@ -6791,10 +6523,7 @@
         <w:contextualSpacing/>
       </w:pPr>
       <w:r>
-        <w:t>For testing purposes you can turn on/off the below  field whi</w:t>
-      </w:r>
-      <w:r>
-        <w:t>ch is displayed in the storefront on the summary page (in checkout steps)</w:t>
+        <w:t>For testing purposes you can turn on/off the below  field which is displayed in the storefront on the summary page (in checkout steps)</w:t>
       </w:r>
       <w:r>
         <w:rPr>
@@ -6927,10 +6656,7 @@
         <w:contextualSpacing/>
       </w:pPr>
       <w:r>
-        <w:t>Using SFRA? is used to identify if the site is using Storefront Reference Architecture. Defaults to “Yes”. Set this to “No” fo</w:t>
-      </w:r>
-      <w:r>
-        <w:t>r sitegenesis</w:t>
+        <w:t>Using SFRA? is used to identify if the site is using Storefront Reference Architecture. Defaults to “Yes”. Set this to “No” for sitegenesis</w:t>
       </w:r>
     </w:p>
     <w:p>
@@ -7069,10 +6795,7 @@
         <w:t>Order Max Retries</w:t>
       </w:r>
       <w:r>
-        <w:t xml:space="preserve"> is u</w:t>
-      </w:r>
-      <w:r>
-        <w:t xml:space="preserve">sed </w:t>
+        <w:t xml:space="preserve"> is used </w:t>
       </w:r>
       <w:r>
         <w:rPr>
@@ -7171,10 +6894,7 @@
         <w:spacing w:after="200"/>
       </w:pPr>
       <w:r>
-        <w:t xml:space="preserve">The Cartridge will need to be assigned to </w:t>
-      </w:r>
-      <w:r>
-        <w:t>the Merchant’s website &amp; Business Manager.</w:t>
+        <w:t>The Cartridge will need to be assigned to the Merchant’s website &amp; Business Manager.</w:t>
       </w:r>
     </w:p>
     <w:p>
@@ -7374,10 +7094,7 @@
         <w:spacing w:after="200"/>
       </w:pPr>
       <w:r>
-        <w:t>There are portions of the Kount cartridge implementation that require add</w:t>
-      </w:r>
-      <w:r>
-        <w:t>itions to the internal coding &amp; controllers of the SFCC storefront code.  Please consult with your SFCC development resources to complete this portion of the Kount integration.</w:t>
+        <w:t>There are portions of the Kount cartridge implementation that require additions to the internal coding &amp; controllers of the SFCC storefront code.  Please consult with your SFCC development resources to complete this portion of the Kount integration.</w:t>
       </w:r>
     </w:p>
     <w:p>
@@ -7394,17 +7111,7 @@
           <w:color w:val="C0504D"/>
           <w:u w:val="single"/>
         </w:rPr>
-        <w:t>NOTE:  If your changes are not visible, you may need to reset the code version.</w:t>
-      </w:r>
-      <w:r>
-        <w:rPr>
-          <w:b/>
-          <w:i/>
-          <w:smallCaps/>
-          <w:color w:val="C0504D"/>
-          <w:u w:val="single"/>
-        </w:rPr>
-        <w:t xml:space="preserve"> To rollback changes to a previous working version. Navigate to Administration &gt; Site Development &gt; Code Deployment. Activate the code version you wish to roll back to.</w:t>
+        <w:t>NOTE:  If your changes are not visible, you may need to reset the code version. To rollback changes to a previous working version. Navigate to Administration &gt; Site Development &gt; Code Deployment. Activate the code version you wish to roll back to.</w:t>
       </w:r>
     </w:p>
     <w:p>
@@ -7469,10 +7176,7 @@
         </w:drawing>
       </w:r>
       <w:r>
-        <w:t>Navigate in Eclipse to your storefront cartridge. Other editors may be used, however t</w:t>
-      </w:r>
-      <w:r>
-        <w:t>he following steps are documented for use with Eclipse.  Please reference the SFCC Test Drive documentation for further information.</w:t>
+        <w:t>Navigate in Eclipse to your storefront cartridge. Other editors may be used, however the following steps are documented for use with Eclipse.  Please reference the SFCC Test Drive documentation for further information.</w:t>
       </w:r>
     </w:p>
     <w:p>
@@ -7547,10 +7251,7 @@
         <w:contextualSpacing/>
       </w:pPr>
       <w:r>
-        <w:t>Open the Template folder, navigate to checkout/billing/billing.isml  (as shown above) and find the billing address line t</w:t>
-      </w:r>
-      <w:r>
-        <w:t>hat displayed in the screenshot below.</w:t>
+        <w:t>Open the Template folder, navigate to checkout/billing/billing.isml  (as shown above) and find the billing address line that displayed in the screenshot below.</w:t>
       </w:r>
     </w:p>
     <w:p>
@@ -7637,16 +7338,7 @@
           <w:sz w:val="20"/>
           <w:szCs w:val="20"/>
         </w:rPr>
-        <w:t>co</w:t>
-      </w:r>
-      <w:r>
-        <w:rPr>
-          <w:rFonts w:ascii="Courier New" w:eastAsia="Courier New" w:hAnsi="Courier New" w:cs="Courier New"/>
-          <w:color w:val="660066"/>
-          <w:sz w:val="20"/>
-          <w:szCs w:val="20"/>
-        </w:rPr>
-        <w:t>ndition</w:t>
+        <w:t>condition</w:t>
       </w:r>
       <w:r>
         <w:rPr>
@@ -7915,10 +7607,7 @@
         <w:contextualSpacing/>
       </w:pPr>
       <w:r>
-        <w:t xml:space="preserve">Remaining within the Template </w:t>
-      </w:r>
-      <w:r>
-        <w:t>folder, navigate to checkout/billing/paymentmethods.isml and find line displayed in the screenshot below. (Tip: Turn on Line No.s to locate.)</w:t>
+        <w:t>Remaining within the Template folder, navigate to checkout/billing/paymentmethods.isml and find line displayed in the screenshot below. (Tip: Turn on Line No.s to locate.)</w:t>
       </w:r>
     </w:p>
     <w:p>
@@ -8090,10 +7779,7 @@
       </w:r>
       <w:r>
         <w:br/>
-        <w:t>- basket.custom.k</w:t>
-      </w:r>
-      <w:r>
-        <w:t>ount_AVSZ - Address Verification System Zip Code</w:t>
+        <w:t>- basket.custom.kount_AVSZ - Address Verification System Zip Code</w:t>
       </w:r>
       <w:r>
         <w:br/>
@@ -8310,10 +7996,7 @@
         <w:ind w:left="720"/>
       </w:pPr>
       <w:r>
-        <w:t xml:space="preserve">For testing purposes only, add the code above into the </w:t>
-      </w:r>
-      <w:r>
-        <w:t>template checkout/summary/summary.isml</w:t>
+        <w:t>For testing purposes only, add the code above into the template checkout/summary/summary.isml</w:t>
       </w:r>
     </w:p>
     <w:p>
@@ -8504,10 +8187,7 @@
         <w:contextualSpacing/>
       </w:pPr>
       <w:r>
-        <w:t xml:space="preserve">Open </w:t>
-      </w:r>
-      <w:r>
-        <w:t>&lt;YOUR_CONTROLLERS_CATRIDGE&gt;/cartridge/controllers/COPlaceOrder.js</w:t>
+        <w:t>Open &lt;YOUR_CONTROLLERS_CATRIDGE&gt;/cartridge/controllers/COPlaceOrder.js</w:t>
       </w:r>
     </w:p>
     <w:p>
@@ -8683,15 +8363,7 @@
           <w:sz w:val="20"/>
           <w:szCs w:val="20"/>
         </w:rPr>
-        <w:t xml:space="preserve">var </w:t>
-      </w:r>
-      <w:r>
-        <w:rPr>
-          <w:rFonts w:ascii="Consolas" w:eastAsia="Consolas" w:hAnsi="Consolas" w:cs="Consolas"/>
-          <w:sz w:val="20"/>
-          <w:szCs w:val="20"/>
-        </w:rPr>
-        <w:t>handlePaymentsResult = handlePayments(order);</w:t>
+        <w:t>var handlePaymentsResult = handlePayments(order);</w:t>
       </w:r>
     </w:p>
     <w:p>
@@ -8859,15 +8531,7 @@
           <w:sz w:val="20"/>
           <w:szCs w:val="20"/>
         </w:rPr>
-        <w:t xml:space="preserve">    var handlePaymentsResult = Kount.postRiskCall(handlePayments,</w:t>
-      </w:r>
-      <w:r>
-        <w:rPr>
-          <w:rFonts w:ascii="Consolas" w:eastAsia="Consolas" w:hAnsi="Consolas" w:cs="Consolas"/>
-          <w:sz w:val="20"/>
-          <w:szCs w:val="20"/>
-        </w:rPr>
-        <w:t xml:space="preserve"> order);</w:t>
+        <w:t xml:space="preserve">    var handlePaymentsResult = Kount.postRiskCall(handlePayments, order);</w:t>
       </w:r>
     </w:p>
     <w:p>
@@ -9027,10 +8691,7 @@
         <w:contextualSpacing/>
       </w:pPr>
       <w:r>
-        <w:t>Find</w:t>
-      </w:r>
-      <w:r>
-        <w:t xml:space="preserve"> line:</w:t>
+        <w:t>Find line:</w:t>
       </w:r>
     </w:p>
     <w:p>
@@ -9158,15 +8819,7 @@
           <w:sz w:val="20"/>
           <w:szCs w:val="20"/>
         </w:rPr>
-        <w:t xml:space="preserve">function </w:t>
-      </w:r>
-      <w:r>
-        <w:rPr>
-          <w:rFonts w:ascii="Consolas" w:eastAsia="Consolas" w:hAnsi="Consolas" w:cs="Consolas"/>
-          <w:sz w:val="20"/>
-          <w:szCs w:val="20"/>
-        </w:rPr>
-        <w:t>placeOrder(order, kountStatus) {</w:t>
+        <w:t>function placeOrder(order, kountStatus) {</w:t>
       </w:r>
     </w:p>
     <w:p>
@@ -10473,7 +10126,493 @@
           <w:sz w:val="18"/>
           <w:szCs w:val="18"/>
         </w:rPr>
-        <w:t>// Why DECLINED is here? Because if respond status from Kount is DE</w:t>
+        <w:t>// Why DECLINED is here? Because if respond status from Kount is DECLINED we skip checkout and return user on the Billing page</w:t>
+      </w:r>
+    </w:p>
+    <w:p>
+      <w:pPr>
+        <w:widowControl w:val="0"/>
+        <w:rPr>
+          <w:rFonts w:ascii="Consolas" w:eastAsia="Consolas" w:hAnsi="Consolas" w:cs="Consolas"/>
+          <w:sz w:val="18"/>
+          <w:szCs w:val="18"/>
+        </w:rPr>
+      </w:pPr>
+      <w:r>
+        <w:rPr>
+          <w:rFonts w:ascii="Consolas" w:eastAsia="Consolas" w:hAnsi="Consolas" w:cs="Consolas"/>
+          <w:sz w:val="18"/>
+          <w:szCs w:val="18"/>
+        </w:rPr>
+        <w:t xml:space="preserve">        </w:t>
+      </w:r>
+      <w:r>
+        <w:rPr>
+          <w:rFonts w:ascii="Consolas" w:eastAsia="Consolas" w:hAnsi="Consolas" w:cs="Consolas"/>
+          <w:color w:val="666600"/>
+          <w:sz w:val="18"/>
+          <w:szCs w:val="18"/>
+        </w:rPr>
+        <w:t>}</w:t>
+      </w:r>
+      <w:r>
+        <w:rPr>
+          <w:rFonts w:ascii="Consolas" w:eastAsia="Consolas" w:hAnsi="Consolas" w:cs="Consolas"/>
+          <w:sz w:val="18"/>
+          <w:szCs w:val="18"/>
+        </w:rPr>
+        <w:t xml:space="preserve"> </w:t>
+      </w:r>
+      <w:r>
+        <w:rPr>
+          <w:rFonts w:ascii="Consolas" w:eastAsia="Consolas" w:hAnsi="Consolas" w:cs="Consolas"/>
+          <w:color w:val="000088"/>
+          <w:sz w:val="18"/>
+          <w:szCs w:val="18"/>
+        </w:rPr>
+        <w:t>else</w:t>
+      </w:r>
+      <w:r>
+        <w:rPr>
+          <w:rFonts w:ascii="Consolas" w:eastAsia="Consolas" w:hAnsi="Consolas" w:cs="Consolas"/>
+          <w:sz w:val="18"/>
+          <w:szCs w:val="18"/>
+        </w:rPr>
+        <w:t xml:space="preserve"> </w:t>
+      </w:r>
+      <w:r>
+        <w:rPr>
+          <w:rFonts w:ascii="Consolas" w:eastAsia="Consolas" w:hAnsi="Consolas" w:cs="Consolas"/>
+          <w:color w:val="000088"/>
+          <w:sz w:val="18"/>
+          <w:szCs w:val="18"/>
+        </w:rPr>
+        <w:t>if</w:t>
+      </w:r>
+      <w:r>
+        <w:rPr>
+          <w:rFonts w:ascii="Consolas" w:eastAsia="Consolas" w:hAnsi="Consolas" w:cs="Consolas"/>
+          <w:color w:val="666600"/>
+          <w:sz w:val="18"/>
+          <w:szCs w:val="18"/>
+        </w:rPr>
+        <w:t>(</w:t>
+      </w:r>
+      <w:r>
+        <w:rPr>
+          <w:rFonts w:ascii="Consolas" w:eastAsia="Consolas" w:hAnsi="Consolas" w:cs="Consolas"/>
+          <w:sz w:val="18"/>
+          <w:szCs w:val="18"/>
+        </w:rPr>
+        <w:t xml:space="preserve">kountStatus </w:t>
+      </w:r>
+      <w:r>
+        <w:rPr>
+          <w:rFonts w:ascii="Consolas" w:eastAsia="Consolas" w:hAnsi="Consolas" w:cs="Consolas"/>
+          <w:color w:val="666600"/>
+          <w:sz w:val="18"/>
+          <w:szCs w:val="18"/>
+        </w:rPr>
+        <w:t>&amp;&amp;</w:t>
+      </w:r>
+      <w:r>
+        <w:rPr>
+          <w:rFonts w:ascii="Consolas" w:eastAsia="Consolas" w:hAnsi="Consolas" w:cs="Consolas"/>
+          <w:sz w:val="18"/>
+          <w:szCs w:val="18"/>
+        </w:rPr>
+        <w:t xml:space="preserve"> </w:t>
+      </w:r>
+      <w:r>
+        <w:rPr>
+          <w:rFonts w:ascii="Consolas" w:eastAsia="Consolas" w:hAnsi="Consolas" w:cs="Consolas"/>
+          <w:color w:val="666600"/>
+          <w:sz w:val="18"/>
+          <w:szCs w:val="18"/>
+        </w:rPr>
+        <w:t>(</w:t>
+      </w:r>
+      <w:r>
+        <w:rPr>
+          <w:rFonts w:ascii="Consolas" w:eastAsia="Consolas" w:hAnsi="Consolas" w:cs="Consolas"/>
+          <w:sz w:val="18"/>
+          <w:szCs w:val="18"/>
+        </w:rPr>
+        <w:t>kountStatus</w:t>
+      </w:r>
+      <w:r>
+        <w:rPr>
+          <w:rFonts w:ascii="Consolas" w:eastAsia="Consolas" w:hAnsi="Consolas" w:cs="Consolas"/>
+          <w:color w:val="666600"/>
+          <w:sz w:val="18"/>
+          <w:szCs w:val="18"/>
+        </w:rPr>
+        <w:t>.</w:t>
+      </w:r>
+      <w:r>
+        <w:rPr>
+          <w:rFonts w:ascii="Consolas" w:eastAsia="Consolas" w:hAnsi="Consolas" w:cs="Consolas"/>
+          <w:color w:val="660066"/>
+          <w:sz w:val="18"/>
+          <w:szCs w:val="18"/>
+        </w:rPr>
+        <w:t>KountOrderStatus</w:t>
+      </w:r>
+      <w:r>
+        <w:rPr>
+          <w:rFonts w:ascii="Consolas" w:eastAsia="Consolas" w:hAnsi="Consolas" w:cs="Consolas"/>
+          <w:sz w:val="18"/>
+          <w:szCs w:val="18"/>
+        </w:rPr>
+        <w:t xml:space="preserve"> </w:t>
+      </w:r>
+      <w:r>
+        <w:rPr>
+          <w:rFonts w:ascii="Consolas" w:eastAsia="Consolas" w:hAnsi="Consolas" w:cs="Consolas"/>
+          <w:color w:val="666600"/>
+          <w:sz w:val="18"/>
+          <w:szCs w:val="18"/>
+        </w:rPr>
+        <w:t>==</w:t>
+      </w:r>
+      <w:r>
+        <w:rPr>
+          <w:rFonts w:ascii="Consolas" w:eastAsia="Consolas" w:hAnsi="Consolas" w:cs="Consolas"/>
+          <w:sz w:val="18"/>
+          <w:szCs w:val="18"/>
+        </w:rPr>
+        <w:t xml:space="preserve"> </w:t>
+      </w:r>
+      <w:r>
+        <w:rPr>
+          <w:rFonts w:ascii="Consolas" w:eastAsia="Consolas" w:hAnsi="Consolas" w:cs="Consolas"/>
+          <w:color w:val="008800"/>
+          <w:sz w:val="18"/>
+          <w:szCs w:val="18"/>
+        </w:rPr>
+        <w:t>'DECLINED'</w:t>
+      </w:r>
+      <w:r>
+        <w:rPr>
+          <w:rFonts w:ascii="Consolas" w:eastAsia="Consolas" w:hAnsi="Consolas" w:cs="Consolas"/>
+          <w:sz w:val="18"/>
+          <w:szCs w:val="18"/>
+        </w:rPr>
+        <w:t xml:space="preserve"> </w:t>
+      </w:r>
+      <w:r>
+        <w:rPr>
+          <w:rFonts w:ascii="Consolas" w:eastAsia="Consolas" w:hAnsi="Consolas" w:cs="Consolas"/>
+          <w:color w:val="666600"/>
+          <w:sz w:val="18"/>
+          <w:szCs w:val="18"/>
+        </w:rPr>
+        <w:t>||</w:t>
+      </w:r>
+      <w:r>
+        <w:rPr>
+          <w:rFonts w:ascii="Consolas" w:eastAsia="Consolas" w:hAnsi="Consolas" w:cs="Consolas"/>
+          <w:sz w:val="18"/>
+          <w:szCs w:val="18"/>
+        </w:rPr>
+        <w:t xml:space="preserve"> kountStatus</w:t>
+      </w:r>
+      <w:r>
+        <w:rPr>
+          <w:rFonts w:ascii="Consolas" w:eastAsia="Consolas" w:hAnsi="Consolas" w:cs="Consolas"/>
+          <w:color w:val="666600"/>
+          <w:sz w:val="18"/>
+          <w:szCs w:val="18"/>
+        </w:rPr>
+        <w:t>.</w:t>
+      </w:r>
+      <w:r>
+        <w:rPr>
+          <w:rFonts w:ascii="Consolas" w:eastAsia="Consolas" w:hAnsi="Consolas" w:cs="Consolas"/>
+          <w:color w:val="660066"/>
+          <w:sz w:val="18"/>
+          <w:szCs w:val="18"/>
+        </w:rPr>
+        <w:t>KountOrderStatus</w:t>
+      </w:r>
+      <w:r>
+        <w:rPr>
+          <w:rFonts w:ascii="Consolas" w:eastAsia="Consolas" w:hAnsi="Consolas" w:cs="Consolas"/>
+          <w:sz w:val="18"/>
+          <w:szCs w:val="18"/>
+        </w:rPr>
+        <w:t xml:space="preserve"> </w:t>
+      </w:r>
+      <w:r>
+        <w:rPr>
+          <w:rFonts w:ascii="Consolas" w:eastAsia="Consolas" w:hAnsi="Consolas" w:cs="Consolas"/>
+          <w:color w:val="666600"/>
+          <w:sz w:val="18"/>
+          <w:szCs w:val="18"/>
+        </w:rPr>
+        <w:t>==</w:t>
+      </w:r>
+      <w:r>
+        <w:rPr>
+          <w:rFonts w:ascii="Consolas" w:eastAsia="Consolas" w:hAnsi="Consolas" w:cs="Consolas"/>
+          <w:sz w:val="18"/>
+          <w:szCs w:val="18"/>
+        </w:rPr>
+        <w:t xml:space="preserve"> </w:t>
+      </w:r>
+      <w:r>
+        <w:rPr>
+          <w:rFonts w:ascii="Consolas" w:eastAsia="Consolas" w:hAnsi="Consolas" w:cs="Consolas"/>
+          <w:color w:val="008800"/>
+          <w:sz w:val="18"/>
+          <w:szCs w:val="18"/>
+        </w:rPr>
+        <w:t>'HOLD'</w:t>
+      </w:r>
+      <w:r>
+        <w:rPr>
+          <w:rFonts w:ascii="Consolas" w:eastAsia="Consolas" w:hAnsi="Consolas" w:cs="Consolas"/>
+          <w:color w:val="666600"/>
+          <w:sz w:val="18"/>
+          <w:szCs w:val="18"/>
+        </w:rPr>
+        <w:t>))</w:t>
+      </w:r>
+      <w:r>
+        <w:rPr>
+          <w:rFonts w:ascii="Consolas" w:eastAsia="Consolas" w:hAnsi="Consolas" w:cs="Consolas"/>
+          <w:sz w:val="18"/>
+          <w:szCs w:val="18"/>
+        </w:rPr>
+        <w:t xml:space="preserve"> {</w:t>
+      </w:r>
+    </w:p>
+    <w:p>
+      <w:pPr>
+        <w:widowControl w:val="0"/>
+        <w:rPr>
+          <w:rFonts w:ascii="Consolas" w:eastAsia="Consolas" w:hAnsi="Consolas" w:cs="Consolas"/>
+          <w:sz w:val="18"/>
+          <w:szCs w:val="18"/>
+        </w:rPr>
+      </w:pPr>
+      <w:r>
+        <w:rPr>
+          <w:rFonts w:ascii="Consolas" w:eastAsia="Consolas" w:hAnsi="Consolas" w:cs="Consolas"/>
+          <w:sz w:val="18"/>
+          <w:szCs w:val="18"/>
+        </w:rPr>
+        <w:t xml:space="preserve">            order</w:t>
+      </w:r>
+      <w:r>
+        <w:rPr>
+          <w:rFonts w:ascii="Consolas" w:eastAsia="Consolas" w:hAnsi="Consolas" w:cs="Consolas"/>
+          <w:color w:val="666600"/>
+          <w:sz w:val="18"/>
+          <w:szCs w:val="18"/>
+        </w:rPr>
+        <w:t>.</w:t>
+      </w:r>
+      <w:r>
+        <w:rPr>
+          <w:rFonts w:ascii="Consolas" w:eastAsia="Consolas" w:hAnsi="Consolas" w:cs="Consolas"/>
+          <w:sz w:val="18"/>
+          <w:szCs w:val="18"/>
+        </w:rPr>
+        <w:t>setExportStatus</w:t>
+      </w:r>
+      <w:r>
+        <w:rPr>
+          <w:rFonts w:ascii="Consolas" w:eastAsia="Consolas" w:hAnsi="Consolas" w:cs="Consolas"/>
+          <w:color w:val="666600"/>
+          <w:sz w:val="18"/>
+          <w:szCs w:val="18"/>
+        </w:rPr>
+        <w:t>(</w:t>
+      </w:r>
+      <w:r>
+        <w:rPr>
+          <w:rFonts w:ascii="Consolas" w:eastAsia="Consolas" w:hAnsi="Consolas" w:cs="Consolas"/>
+          <w:color w:val="660066"/>
+          <w:sz w:val="18"/>
+          <w:szCs w:val="18"/>
+        </w:rPr>
+        <w:t>Order</w:t>
+      </w:r>
+      <w:r>
+        <w:rPr>
+          <w:rFonts w:ascii="Consolas" w:eastAsia="Consolas" w:hAnsi="Consolas" w:cs="Consolas"/>
+          <w:color w:val="666600"/>
+          <w:sz w:val="18"/>
+          <w:szCs w:val="18"/>
+        </w:rPr>
+        <w:t>.</w:t>
+      </w:r>
+      <w:r>
+        <w:rPr>
+          <w:rFonts w:ascii="Consolas" w:eastAsia="Consolas" w:hAnsi="Consolas" w:cs="Consolas"/>
+          <w:sz w:val="18"/>
+          <w:szCs w:val="18"/>
+        </w:rPr>
+        <w:t>EXPORT_STATUS_NOTEXPORTED</w:t>
+      </w:r>
+      <w:r>
+        <w:rPr>
+          <w:rFonts w:ascii="Consolas" w:eastAsia="Consolas" w:hAnsi="Consolas" w:cs="Consolas"/>
+          <w:color w:val="666600"/>
+          <w:sz w:val="18"/>
+          <w:szCs w:val="18"/>
+        </w:rPr>
+        <w:t>);</w:t>
+      </w:r>
+    </w:p>
+    <w:p>
+      <w:pPr>
+        <w:widowControl w:val="0"/>
+        <w:rPr>
+          <w:rFonts w:ascii="Consolas" w:eastAsia="Consolas" w:hAnsi="Consolas" w:cs="Consolas"/>
+          <w:sz w:val="18"/>
+          <w:szCs w:val="18"/>
+        </w:rPr>
+      </w:pPr>
+      <w:r>
+        <w:rPr>
+          <w:rFonts w:ascii="Consolas" w:eastAsia="Consolas" w:hAnsi="Consolas" w:cs="Consolas"/>
+          <w:sz w:val="18"/>
+          <w:szCs w:val="18"/>
+        </w:rPr>
+        <w:t xml:space="preserve">            order</w:t>
+      </w:r>
+      <w:r>
+        <w:rPr>
+          <w:rFonts w:ascii="Consolas" w:eastAsia="Consolas" w:hAnsi="Consolas" w:cs="Consolas"/>
+          <w:color w:val="666600"/>
+          <w:sz w:val="18"/>
+          <w:szCs w:val="18"/>
+        </w:rPr>
+        <w:t>.</w:t>
+      </w:r>
+      <w:r>
+        <w:rPr>
+          <w:rFonts w:ascii="Consolas" w:eastAsia="Consolas" w:hAnsi="Consolas" w:cs="Consolas"/>
+          <w:sz w:val="18"/>
+          <w:szCs w:val="18"/>
+        </w:rPr>
+        <w:t>setConfirmationStatus</w:t>
+      </w:r>
+      <w:r>
+        <w:rPr>
+          <w:rFonts w:ascii="Consolas" w:eastAsia="Consolas" w:hAnsi="Consolas" w:cs="Consolas"/>
+          <w:color w:val="666600"/>
+          <w:sz w:val="18"/>
+          <w:szCs w:val="18"/>
+        </w:rPr>
+        <w:t>(</w:t>
+      </w:r>
+      <w:r>
+        <w:rPr>
+          <w:rFonts w:ascii="Consolas" w:eastAsia="Consolas" w:hAnsi="Consolas" w:cs="Consolas"/>
+          <w:color w:val="660066"/>
+          <w:sz w:val="18"/>
+          <w:szCs w:val="18"/>
+        </w:rPr>
+        <w:t>Order</w:t>
+      </w:r>
+      <w:r>
+        <w:rPr>
+          <w:rFonts w:ascii="Consolas" w:eastAsia="Consolas" w:hAnsi="Consolas" w:cs="Consolas"/>
+          <w:color w:val="666600"/>
+          <w:sz w:val="18"/>
+          <w:szCs w:val="18"/>
+        </w:rPr>
+        <w:t>.</w:t>
+      </w:r>
+      <w:r>
+        <w:rPr>
+          <w:rFonts w:ascii="Consolas" w:eastAsia="Consolas" w:hAnsi="Consolas" w:cs="Consolas"/>
+          <w:sz w:val="18"/>
+          <w:szCs w:val="18"/>
+        </w:rPr>
+        <w:t>CONFIRMATION_STATUS_NOTCONFIRMED</w:t>
+      </w:r>
+      <w:r>
+        <w:rPr>
+          <w:rFonts w:ascii="Consolas" w:eastAsia="Consolas" w:hAnsi="Consolas" w:cs="Consolas"/>
+          <w:color w:val="666600"/>
+          <w:sz w:val="18"/>
+          <w:szCs w:val="18"/>
+        </w:rPr>
+        <w:t>);</w:t>
+      </w:r>
+    </w:p>
+    <w:p>
+      <w:pPr>
+        <w:widowControl w:val="0"/>
+        <w:rPr>
+          <w:rFonts w:ascii="Consolas" w:eastAsia="Consolas" w:hAnsi="Consolas" w:cs="Consolas"/>
+          <w:sz w:val="18"/>
+          <w:szCs w:val="18"/>
+        </w:rPr>
+      </w:pPr>
+      <w:r>
+        <w:rPr>
+          <w:rFonts w:ascii="Consolas" w:eastAsia="Consolas" w:hAnsi="Consolas" w:cs="Consolas"/>
+          <w:sz w:val="18"/>
+          <w:szCs w:val="18"/>
+        </w:rPr>
+        <w:t xml:space="preserve">        </w:t>
+      </w:r>
+      <w:r>
+        <w:rPr>
+          <w:rFonts w:ascii="Consolas" w:eastAsia="Consolas" w:hAnsi="Consolas" w:cs="Consolas"/>
+          <w:color w:val="666600"/>
+          <w:sz w:val="18"/>
+          <w:szCs w:val="18"/>
+        </w:rPr>
+        <w:t>}</w:t>
+      </w:r>
+      <w:r>
+        <w:rPr>
+          <w:rFonts w:ascii="Consolas" w:eastAsia="Consolas" w:hAnsi="Consolas" w:cs="Consolas"/>
+          <w:sz w:val="18"/>
+          <w:szCs w:val="18"/>
+        </w:rPr>
+        <w:t xml:space="preserve"> </w:t>
+      </w:r>
+      <w:r>
+        <w:rPr>
+          <w:rFonts w:ascii="Consolas" w:eastAsia="Consolas" w:hAnsi="Consolas" w:cs="Consolas"/>
+          <w:color w:val="000088"/>
+          <w:sz w:val="18"/>
+          <w:szCs w:val="18"/>
+        </w:rPr>
+        <w:t>else</w:t>
+      </w:r>
+      <w:r>
+        <w:rPr>
+          <w:rFonts w:ascii="Consolas" w:eastAsia="Consolas" w:hAnsi="Consolas" w:cs="Consolas"/>
+          <w:sz w:val="18"/>
+          <w:szCs w:val="18"/>
+        </w:rPr>
+        <w:t xml:space="preserve"> {</w:t>
+      </w:r>
+    </w:p>
+    <w:p>
+      <w:pPr>
+        <w:widowControl w:val="0"/>
+        <w:rPr>
+          <w:rFonts w:ascii="Consolas" w:eastAsia="Consolas" w:hAnsi="Consolas" w:cs="Consolas"/>
+          <w:sz w:val="18"/>
+          <w:szCs w:val="18"/>
+        </w:rPr>
+      </w:pPr>
+      <w:r>
+        <w:rPr>
+          <w:rFonts w:ascii="Consolas" w:eastAsia="Consolas" w:hAnsi="Consolas" w:cs="Consolas"/>
+          <w:sz w:val="18"/>
+          <w:szCs w:val="18"/>
+        </w:rPr>
+        <w:t xml:space="preserve">            </w:t>
       </w:r>
       <w:r>
         <w:rPr>
@@ -10482,25 +10621,25 @@
           <w:sz w:val="18"/>
           <w:szCs w:val="18"/>
         </w:rPr>
-        <w:t>CLINED we skip checkout and return user on the Billing page</w:t>
-      </w:r>
-    </w:p>
-    <w:p>
-      <w:pPr>
-        <w:widowControl w:val="0"/>
-        <w:rPr>
-          <w:rFonts w:ascii="Consolas" w:eastAsia="Consolas" w:hAnsi="Consolas" w:cs="Consolas"/>
-          <w:sz w:val="18"/>
-          <w:szCs w:val="18"/>
-        </w:rPr>
-      </w:pPr>
-      <w:r>
-        <w:rPr>
-          <w:rFonts w:ascii="Consolas" w:eastAsia="Consolas" w:hAnsi="Consolas" w:cs="Consolas"/>
-          <w:sz w:val="18"/>
-          <w:szCs w:val="18"/>
-        </w:rPr>
-        <w:t xml:space="preserve">        </w:t>
+        <w:t>// set the export status to EXPORT_STATUS_READY</w:t>
+      </w:r>
+    </w:p>
+    <w:p>
+      <w:pPr>
+        <w:widowControl w:val="0"/>
+        <w:rPr>
+          <w:rFonts w:ascii="Consolas" w:eastAsia="Consolas" w:hAnsi="Consolas" w:cs="Consolas"/>
+          <w:sz w:val="18"/>
+          <w:szCs w:val="18"/>
+        </w:rPr>
+      </w:pPr>
+      <w:r>
+        <w:rPr>
+          <w:rFonts w:ascii="Consolas" w:eastAsia="Consolas" w:hAnsi="Consolas" w:cs="Consolas"/>
+          <w:sz w:val="18"/>
+          <w:szCs w:val="18"/>
+        </w:rPr>
+        <w:t xml:space="preserve">            order</w:t>
       </w:r>
       <w:r>
         <w:rPr>
@@ -10509,41 +10648,15 @@
           <w:sz w:val="18"/>
           <w:szCs w:val="18"/>
         </w:rPr>
-        <w:t>}</w:t>
-      </w:r>
-      <w:r>
-        <w:rPr>
-          <w:rFonts w:ascii="Consolas" w:eastAsia="Consolas" w:hAnsi="Consolas" w:cs="Consolas"/>
-          <w:sz w:val="18"/>
-          <w:szCs w:val="18"/>
-        </w:rPr>
-        <w:t xml:space="preserve"> </w:t>
-      </w:r>
-      <w:r>
-        <w:rPr>
-          <w:rFonts w:ascii="Consolas" w:eastAsia="Consolas" w:hAnsi="Consolas" w:cs="Consolas"/>
-          <w:color w:val="000088"/>
-          <w:sz w:val="18"/>
-          <w:szCs w:val="18"/>
-        </w:rPr>
-        <w:t>else</w:t>
-      </w:r>
-      <w:r>
-        <w:rPr>
-          <w:rFonts w:ascii="Consolas" w:eastAsia="Consolas" w:hAnsi="Consolas" w:cs="Consolas"/>
-          <w:sz w:val="18"/>
-          <w:szCs w:val="18"/>
-        </w:rPr>
-        <w:t xml:space="preserve"> </w:t>
-      </w:r>
-      <w:r>
-        <w:rPr>
-          <w:rFonts w:ascii="Consolas" w:eastAsia="Consolas" w:hAnsi="Consolas" w:cs="Consolas"/>
-          <w:color w:val="000088"/>
-          <w:sz w:val="18"/>
-          <w:szCs w:val="18"/>
-        </w:rPr>
-        <w:t>if</w:t>
+        <w:t>.</w:t>
+      </w:r>
+      <w:r>
+        <w:rPr>
+          <w:rFonts w:ascii="Consolas" w:eastAsia="Consolas" w:hAnsi="Consolas" w:cs="Consolas"/>
+          <w:sz w:val="18"/>
+          <w:szCs w:val="18"/>
+        </w:rPr>
+        <w:t>setExportStatus</w:t>
       </w:r>
       <w:r>
         <w:rPr>
@@ -10557,10 +10670,11 @@
       <w:r>
         <w:rPr>
           <w:rFonts w:ascii="Consolas" w:eastAsia="Consolas" w:hAnsi="Consolas" w:cs="Consolas"/>
-          <w:sz w:val="18"/>
-          <w:szCs w:val="18"/>
-        </w:rPr>
-        <w:t xml:space="preserve">kountStatus </w:t>
+          <w:color w:val="660066"/>
+          <w:sz w:val="18"/>
+          <w:szCs w:val="18"/>
+        </w:rPr>
+        <w:t>Order</w:t>
       </w:r>
       <w:r>
         <w:rPr>
@@ -10569,15 +10683,15 @@
           <w:sz w:val="18"/>
           <w:szCs w:val="18"/>
         </w:rPr>
-        <w:t>&amp;&amp;</w:t>
-      </w:r>
-      <w:r>
-        <w:rPr>
-          <w:rFonts w:ascii="Consolas" w:eastAsia="Consolas" w:hAnsi="Consolas" w:cs="Consolas"/>
-          <w:sz w:val="18"/>
-          <w:szCs w:val="18"/>
-        </w:rPr>
-        <w:t xml:space="preserve"> </w:t>
+        <w:t>.</w:t>
+      </w:r>
+      <w:r>
+        <w:rPr>
+          <w:rFonts w:ascii="Consolas" w:eastAsia="Consolas" w:hAnsi="Consolas" w:cs="Consolas"/>
+          <w:sz w:val="18"/>
+          <w:szCs w:val="18"/>
+        </w:rPr>
+        <w:t>EXPORT_STATUS_READY</w:t>
       </w:r>
       <w:r>
         <w:rPr>
@@ -10586,161 +10700,7 @@
           <w:sz w:val="18"/>
           <w:szCs w:val="18"/>
         </w:rPr>
-        <w:t>(</w:t>
-      </w:r>
-      <w:r>
-        <w:rPr>
-          <w:rFonts w:ascii="Consolas" w:eastAsia="Consolas" w:hAnsi="Consolas" w:cs="Consolas"/>
-          <w:sz w:val="18"/>
-          <w:szCs w:val="18"/>
-        </w:rPr>
-        <w:t>kountStatus</w:t>
-      </w:r>
-      <w:r>
-        <w:rPr>
-          <w:rFonts w:ascii="Consolas" w:eastAsia="Consolas" w:hAnsi="Consolas" w:cs="Consolas"/>
-          <w:color w:val="666600"/>
-          <w:sz w:val="18"/>
-          <w:szCs w:val="18"/>
-        </w:rPr>
-        <w:t>.</w:t>
-      </w:r>
-      <w:r>
-        <w:rPr>
-          <w:rFonts w:ascii="Consolas" w:eastAsia="Consolas" w:hAnsi="Consolas" w:cs="Consolas"/>
-          <w:color w:val="660066"/>
-          <w:sz w:val="18"/>
-          <w:szCs w:val="18"/>
-        </w:rPr>
-        <w:t>KountOrderStatus</w:t>
-      </w:r>
-      <w:r>
-        <w:rPr>
-          <w:rFonts w:ascii="Consolas" w:eastAsia="Consolas" w:hAnsi="Consolas" w:cs="Consolas"/>
-          <w:sz w:val="18"/>
-          <w:szCs w:val="18"/>
-        </w:rPr>
-        <w:t xml:space="preserve"> </w:t>
-      </w:r>
-      <w:r>
-        <w:rPr>
-          <w:rFonts w:ascii="Consolas" w:eastAsia="Consolas" w:hAnsi="Consolas" w:cs="Consolas"/>
-          <w:color w:val="666600"/>
-          <w:sz w:val="18"/>
-          <w:szCs w:val="18"/>
-        </w:rPr>
-        <w:t>==</w:t>
-      </w:r>
-      <w:r>
-        <w:rPr>
-          <w:rFonts w:ascii="Consolas" w:eastAsia="Consolas" w:hAnsi="Consolas" w:cs="Consolas"/>
-          <w:sz w:val="18"/>
-          <w:szCs w:val="18"/>
-        </w:rPr>
-        <w:t xml:space="preserve"> </w:t>
-      </w:r>
-      <w:r>
-        <w:rPr>
-          <w:rFonts w:ascii="Consolas" w:eastAsia="Consolas" w:hAnsi="Consolas" w:cs="Consolas"/>
-          <w:color w:val="008800"/>
-          <w:sz w:val="18"/>
-          <w:szCs w:val="18"/>
-        </w:rPr>
-        <w:t>'DECLINED'</w:t>
-      </w:r>
-      <w:r>
-        <w:rPr>
-          <w:rFonts w:ascii="Consolas" w:eastAsia="Consolas" w:hAnsi="Consolas" w:cs="Consolas"/>
-          <w:sz w:val="18"/>
-          <w:szCs w:val="18"/>
-        </w:rPr>
-        <w:t xml:space="preserve"> </w:t>
-      </w:r>
-      <w:r>
-        <w:rPr>
-          <w:rFonts w:ascii="Consolas" w:eastAsia="Consolas" w:hAnsi="Consolas" w:cs="Consolas"/>
-          <w:color w:val="666600"/>
-          <w:sz w:val="18"/>
-          <w:szCs w:val="18"/>
-        </w:rPr>
-        <w:t>||</w:t>
-      </w:r>
-      <w:r>
-        <w:rPr>
-          <w:rFonts w:ascii="Consolas" w:eastAsia="Consolas" w:hAnsi="Consolas" w:cs="Consolas"/>
-          <w:sz w:val="18"/>
-          <w:szCs w:val="18"/>
-        </w:rPr>
-        <w:t xml:space="preserve"> kountStatus</w:t>
-      </w:r>
-      <w:r>
-        <w:rPr>
-          <w:rFonts w:ascii="Consolas" w:eastAsia="Consolas" w:hAnsi="Consolas" w:cs="Consolas"/>
-          <w:color w:val="666600"/>
-          <w:sz w:val="18"/>
-          <w:szCs w:val="18"/>
-        </w:rPr>
-        <w:t>.</w:t>
-      </w:r>
-      <w:r>
-        <w:rPr>
-          <w:rFonts w:ascii="Consolas" w:eastAsia="Consolas" w:hAnsi="Consolas" w:cs="Consolas"/>
-          <w:color w:val="660066"/>
-          <w:sz w:val="18"/>
-          <w:szCs w:val="18"/>
-        </w:rPr>
-        <w:t>KountOrderStatus</w:t>
-      </w:r>
-      <w:r>
-        <w:rPr>
-          <w:rFonts w:ascii="Consolas" w:eastAsia="Consolas" w:hAnsi="Consolas" w:cs="Consolas"/>
-          <w:sz w:val="18"/>
-          <w:szCs w:val="18"/>
-        </w:rPr>
-        <w:t xml:space="preserve"> </w:t>
-      </w:r>
-      <w:r>
-        <w:rPr>
-          <w:rFonts w:ascii="Consolas" w:eastAsia="Consolas" w:hAnsi="Consolas" w:cs="Consolas"/>
-          <w:color w:val="666600"/>
-          <w:sz w:val="18"/>
-          <w:szCs w:val="18"/>
-        </w:rPr>
-        <w:t>==</w:t>
-      </w:r>
-      <w:r>
-        <w:rPr>
-          <w:rFonts w:ascii="Consolas" w:eastAsia="Consolas" w:hAnsi="Consolas" w:cs="Consolas"/>
-          <w:sz w:val="18"/>
-          <w:szCs w:val="18"/>
-        </w:rPr>
-        <w:t xml:space="preserve"> </w:t>
-      </w:r>
-      <w:r>
-        <w:rPr>
-          <w:rFonts w:ascii="Consolas" w:eastAsia="Consolas" w:hAnsi="Consolas" w:cs="Consolas"/>
-          <w:color w:val="008800"/>
-          <w:sz w:val="18"/>
-          <w:szCs w:val="18"/>
-        </w:rPr>
-        <w:t>'HOLD'</w:t>
-      </w:r>
-      <w:r>
-        <w:rPr>
-          <w:rFonts w:ascii="Consolas" w:eastAsia="Consolas" w:hAnsi="Consolas" w:cs="Consolas"/>
-          <w:color w:val="666600"/>
-          <w:sz w:val="18"/>
-          <w:szCs w:val="18"/>
-        </w:rPr>
-        <w:t>))</w:t>
-      </w:r>
-      <w:r>
-        <w:rPr>
-          <w:rFonts w:ascii="Consolas" w:eastAsia="Consolas" w:hAnsi="Consolas" w:cs="Consolas"/>
-          <w:sz w:val="18"/>
-          <w:szCs w:val="18"/>
-        </w:rPr>
-        <w:t xml:space="preserve"> {</w:t>
+        <w:t>);</w:t>
       </w:r>
     </w:p>
     <w:p>
@@ -10759,330 +10719,6 @@
           <w:szCs w:val="18"/>
         </w:rPr>
         <w:t xml:space="preserve">            order</w:t>
-      </w:r>
-      <w:r>
-        <w:rPr>
-          <w:rFonts w:ascii="Consolas" w:eastAsia="Consolas" w:hAnsi="Consolas" w:cs="Consolas"/>
-          <w:color w:val="666600"/>
-          <w:sz w:val="18"/>
-          <w:szCs w:val="18"/>
-        </w:rPr>
-        <w:t>.</w:t>
-      </w:r>
-      <w:r>
-        <w:rPr>
-          <w:rFonts w:ascii="Consolas" w:eastAsia="Consolas" w:hAnsi="Consolas" w:cs="Consolas"/>
-          <w:sz w:val="18"/>
-          <w:szCs w:val="18"/>
-        </w:rPr>
-        <w:t>setExportStatus</w:t>
-      </w:r>
-      <w:r>
-        <w:rPr>
-          <w:rFonts w:ascii="Consolas" w:eastAsia="Consolas" w:hAnsi="Consolas" w:cs="Consolas"/>
-          <w:color w:val="666600"/>
-          <w:sz w:val="18"/>
-          <w:szCs w:val="18"/>
-        </w:rPr>
-        <w:t>(</w:t>
-      </w:r>
-      <w:r>
-        <w:rPr>
-          <w:rFonts w:ascii="Consolas" w:eastAsia="Consolas" w:hAnsi="Consolas" w:cs="Consolas"/>
-          <w:color w:val="660066"/>
-          <w:sz w:val="18"/>
-          <w:szCs w:val="18"/>
-        </w:rPr>
-        <w:t>Order</w:t>
-      </w:r>
-      <w:r>
-        <w:rPr>
-          <w:rFonts w:ascii="Consolas" w:eastAsia="Consolas" w:hAnsi="Consolas" w:cs="Consolas"/>
-          <w:color w:val="666600"/>
-          <w:sz w:val="18"/>
-          <w:szCs w:val="18"/>
-        </w:rPr>
-        <w:t>.</w:t>
-      </w:r>
-      <w:r>
-        <w:rPr>
-          <w:rFonts w:ascii="Consolas" w:eastAsia="Consolas" w:hAnsi="Consolas" w:cs="Consolas"/>
-          <w:sz w:val="18"/>
-          <w:szCs w:val="18"/>
-        </w:rPr>
-        <w:t>EXPORT_STATUS_NOTEXPORTED</w:t>
-      </w:r>
-      <w:r>
-        <w:rPr>
-          <w:rFonts w:ascii="Consolas" w:eastAsia="Consolas" w:hAnsi="Consolas" w:cs="Consolas"/>
-          <w:color w:val="666600"/>
-          <w:sz w:val="18"/>
-          <w:szCs w:val="18"/>
-        </w:rPr>
-        <w:t>);</w:t>
-      </w:r>
-    </w:p>
-    <w:p>
-      <w:pPr>
-        <w:widowControl w:val="0"/>
-        <w:rPr>
-          <w:rFonts w:ascii="Consolas" w:eastAsia="Consolas" w:hAnsi="Consolas" w:cs="Consolas"/>
-          <w:sz w:val="18"/>
-          <w:szCs w:val="18"/>
-        </w:rPr>
-      </w:pPr>
-      <w:r>
-        <w:rPr>
-          <w:rFonts w:ascii="Consolas" w:eastAsia="Consolas" w:hAnsi="Consolas" w:cs="Consolas"/>
-          <w:sz w:val="18"/>
-          <w:szCs w:val="18"/>
-        </w:rPr>
-        <w:t xml:space="preserve">            order</w:t>
-      </w:r>
-      <w:r>
-        <w:rPr>
-          <w:rFonts w:ascii="Consolas" w:eastAsia="Consolas" w:hAnsi="Consolas" w:cs="Consolas"/>
-          <w:color w:val="666600"/>
-          <w:sz w:val="18"/>
-          <w:szCs w:val="18"/>
-        </w:rPr>
-        <w:t>.</w:t>
-      </w:r>
-      <w:r>
-        <w:rPr>
-          <w:rFonts w:ascii="Consolas" w:eastAsia="Consolas" w:hAnsi="Consolas" w:cs="Consolas"/>
-          <w:sz w:val="18"/>
-          <w:szCs w:val="18"/>
-        </w:rPr>
-        <w:t>setConfirmationStatus</w:t>
-      </w:r>
-      <w:r>
-        <w:rPr>
-          <w:rFonts w:ascii="Consolas" w:eastAsia="Consolas" w:hAnsi="Consolas" w:cs="Consolas"/>
-          <w:color w:val="666600"/>
-          <w:sz w:val="18"/>
-          <w:szCs w:val="18"/>
-        </w:rPr>
-        <w:t>(</w:t>
-      </w:r>
-      <w:r>
-        <w:rPr>
-          <w:rFonts w:ascii="Consolas" w:eastAsia="Consolas" w:hAnsi="Consolas" w:cs="Consolas"/>
-          <w:color w:val="660066"/>
-          <w:sz w:val="18"/>
-          <w:szCs w:val="18"/>
-        </w:rPr>
-        <w:t>Order</w:t>
-      </w:r>
-      <w:r>
-        <w:rPr>
-          <w:rFonts w:ascii="Consolas" w:eastAsia="Consolas" w:hAnsi="Consolas" w:cs="Consolas"/>
-          <w:color w:val="666600"/>
-          <w:sz w:val="18"/>
-          <w:szCs w:val="18"/>
-        </w:rPr>
-        <w:t>.</w:t>
-      </w:r>
-      <w:r>
-        <w:rPr>
-          <w:rFonts w:ascii="Consolas" w:eastAsia="Consolas" w:hAnsi="Consolas" w:cs="Consolas"/>
-          <w:sz w:val="18"/>
-          <w:szCs w:val="18"/>
-        </w:rPr>
-        <w:t>CONFIRMATION_STATUS_NOTCONFIRMED</w:t>
-      </w:r>
-      <w:r>
-        <w:rPr>
-          <w:rFonts w:ascii="Consolas" w:eastAsia="Consolas" w:hAnsi="Consolas" w:cs="Consolas"/>
-          <w:color w:val="666600"/>
-          <w:sz w:val="18"/>
-          <w:szCs w:val="18"/>
-        </w:rPr>
-        <w:t>);</w:t>
-      </w:r>
-    </w:p>
-    <w:p>
-      <w:pPr>
-        <w:widowControl w:val="0"/>
-        <w:rPr>
-          <w:rFonts w:ascii="Consolas" w:eastAsia="Consolas" w:hAnsi="Consolas" w:cs="Consolas"/>
-          <w:sz w:val="18"/>
-          <w:szCs w:val="18"/>
-        </w:rPr>
-      </w:pPr>
-      <w:r>
-        <w:rPr>
-          <w:rFonts w:ascii="Consolas" w:eastAsia="Consolas" w:hAnsi="Consolas" w:cs="Consolas"/>
-          <w:sz w:val="18"/>
-          <w:szCs w:val="18"/>
-        </w:rPr>
-        <w:t xml:space="preserve">        </w:t>
-      </w:r>
-      <w:r>
-        <w:rPr>
-          <w:rFonts w:ascii="Consolas" w:eastAsia="Consolas" w:hAnsi="Consolas" w:cs="Consolas"/>
-          <w:color w:val="666600"/>
-          <w:sz w:val="18"/>
-          <w:szCs w:val="18"/>
-        </w:rPr>
-        <w:t>}</w:t>
-      </w:r>
-      <w:r>
-        <w:rPr>
-          <w:rFonts w:ascii="Consolas" w:eastAsia="Consolas" w:hAnsi="Consolas" w:cs="Consolas"/>
-          <w:sz w:val="18"/>
-          <w:szCs w:val="18"/>
-        </w:rPr>
-        <w:t xml:space="preserve"> </w:t>
-      </w:r>
-      <w:r>
-        <w:rPr>
-          <w:rFonts w:ascii="Consolas" w:eastAsia="Consolas" w:hAnsi="Consolas" w:cs="Consolas"/>
-          <w:color w:val="000088"/>
-          <w:sz w:val="18"/>
-          <w:szCs w:val="18"/>
-        </w:rPr>
-        <w:t>else</w:t>
-      </w:r>
-      <w:r>
-        <w:rPr>
-          <w:rFonts w:ascii="Consolas" w:eastAsia="Consolas" w:hAnsi="Consolas" w:cs="Consolas"/>
-          <w:sz w:val="18"/>
-          <w:szCs w:val="18"/>
-        </w:rPr>
-        <w:t xml:space="preserve"> {</w:t>
-      </w:r>
-    </w:p>
-    <w:p>
-      <w:pPr>
-        <w:widowControl w:val="0"/>
-        <w:rPr>
-          <w:rFonts w:ascii="Consolas" w:eastAsia="Consolas" w:hAnsi="Consolas" w:cs="Consolas"/>
-          <w:sz w:val="18"/>
-          <w:szCs w:val="18"/>
-        </w:rPr>
-      </w:pPr>
-      <w:r>
-        <w:rPr>
-          <w:rFonts w:ascii="Consolas" w:eastAsia="Consolas" w:hAnsi="Consolas" w:cs="Consolas"/>
-          <w:sz w:val="18"/>
-          <w:szCs w:val="18"/>
-        </w:rPr>
-        <w:t xml:space="preserve">            </w:t>
-      </w:r>
-      <w:r>
-        <w:rPr>
-          <w:rFonts w:ascii="Consolas" w:eastAsia="Consolas" w:hAnsi="Consolas" w:cs="Consolas"/>
-          <w:color w:val="880000"/>
-          <w:sz w:val="18"/>
-          <w:szCs w:val="18"/>
-        </w:rPr>
-        <w:t>// set the export status to EXPORT_STATUS_READY</w:t>
-      </w:r>
-    </w:p>
-    <w:p>
-      <w:pPr>
-        <w:widowControl w:val="0"/>
-        <w:rPr>
-          <w:rFonts w:ascii="Consolas" w:eastAsia="Consolas" w:hAnsi="Consolas" w:cs="Consolas"/>
-          <w:sz w:val="18"/>
-          <w:szCs w:val="18"/>
-        </w:rPr>
-      </w:pPr>
-      <w:r>
-        <w:rPr>
-          <w:rFonts w:ascii="Consolas" w:eastAsia="Consolas" w:hAnsi="Consolas" w:cs="Consolas"/>
-          <w:sz w:val="18"/>
-          <w:szCs w:val="18"/>
-        </w:rPr>
-        <w:t xml:space="preserve">            order</w:t>
-      </w:r>
-      <w:r>
-        <w:rPr>
-          <w:rFonts w:ascii="Consolas" w:eastAsia="Consolas" w:hAnsi="Consolas" w:cs="Consolas"/>
-          <w:color w:val="666600"/>
-          <w:sz w:val="18"/>
-          <w:szCs w:val="18"/>
-        </w:rPr>
-        <w:t>.</w:t>
-      </w:r>
-      <w:r>
-        <w:rPr>
-          <w:rFonts w:ascii="Consolas" w:eastAsia="Consolas" w:hAnsi="Consolas" w:cs="Consolas"/>
-          <w:sz w:val="18"/>
-          <w:szCs w:val="18"/>
-        </w:rPr>
-        <w:t>setExportStatus</w:t>
-      </w:r>
-      <w:r>
-        <w:rPr>
-          <w:rFonts w:ascii="Consolas" w:eastAsia="Consolas" w:hAnsi="Consolas" w:cs="Consolas"/>
-          <w:color w:val="666600"/>
-          <w:sz w:val="18"/>
-          <w:szCs w:val="18"/>
-        </w:rPr>
-        <w:t>(</w:t>
-      </w:r>
-      <w:r>
-        <w:rPr>
-          <w:rFonts w:ascii="Consolas" w:eastAsia="Consolas" w:hAnsi="Consolas" w:cs="Consolas"/>
-          <w:color w:val="660066"/>
-          <w:sz w:val="18"/>
-          <w:szCs w:val="18"/>
-        </w:rPr>
-        <w:t>Order</w:t>
-      </w:r>
-      <w:r>
-        <w:rPr>
-          <w:rFonts w:ascii="Consolas" w:eastAsia="Consolas" w:hAnsi="Consolas" w:cs="Consolas"/>
-          <w:color w:val="666600"/>
-          <w:sz w:val="18"/>
-          <w:szCs w:val="18"/>
-        </w:rPr>
-        <w:t>.</w:t>
-      </w:r>
-      <w:r>
-        <w:rPr>
-          <w:rFonts w:ascii="Consolas" w:eastAsia="Consolas" w:hAnsi="Consolas" w:cs="Consolas"/>
-          <w:sz w:val="18"/>
-          <w:szCs w:val="18"/>
-        </w:rPr>
-        <w:t>EXPORT_STATUS_READY</w:t>
-      </w:r>
-      <w:r>
-        <w:rPr>
-          <w:rFonts w:ascii="Consolas" w:eastAsia="Consolas" w:hAnsi="Consolas" w:cs="Consolas"/>
-          <w:color w:val="666600"/>
-          <w:sz w:val="18"/>
-          <w:szCs w:val="18"/>
-        </w:rPr>
-        <w:t>);</w:t>
-      </w:r>
-    </w:p>
-    <w:p>
-      <w:pPr>
-        <w:widowControl w:val="0"/>
-        <w:rPr>
-          <w:rFonts w:ascii="Consolas" w:eastAsia="Consolas" w:hAnsi="Consolas" w:cs="Consolas"/>
-          <w:sz w:val="18"/>
-          <w:szCs w:val="18"/>
-        </w:rPr>
-      </w:pPr>
-      <w:r>
-        <w:rPr>
-          <w:rFonts w:ascii="Consolas" w:eastAsia="Consolas" w:hAnsi="Consolas" w:cs="Consolas"/>
-          <w:sz w:val="18"/>
-          <w:szCs w:val="18"/>
-        </w:rPr>
-        <w:t xml:space="preserve">        </w:t>
-      </w:r>
-      <w:r>
-        <w:rPr>
-          <w:rFonts w:ascii="Consolas" w:eastAsia="Consolas" w:hAnsi="Consolas" w:cs="Consolas"/>
-          <w:sz w:val="18"/>
-          <w:szCs w:val="18"/>
-        </w:rPr>
-        <w:t xml:space="preserve">    order</w:t>
       </w:r>
       <w:r>
         <w:rPr>
@@ -11942,15 +11578,7 @@
           <w:sz w:val="18"/>
           <w:szCs w:val="18"/>
         </w:rPr>
-        <w:t xml:space="preserve">     </w:t>
-      </w:r>
-      <w:r>
-        <w:rPr>
-          <w:rFonts w:ascii="Consolas" w:eastAsia="Consolas" w:hAnsi="Consolas" w:cs="Consolas"/>
-          <w:sz w:val="18"/>
-          <w:szCs w:val="18"/>
-        </w:rPr>
-        <w:t xml:space="preserve">       order</w:t>
+        <w:t xml:space="preserve">            order</w:t>
       </w:r>
       <w:r>
         <w:rPr>
@@ -13725,14 +13353,7 @@
           <w:color w:val="0000FF"/>
           <w:u w:val="single"/>
         </w:rPr>
-        <w:t xml:space="preserve"> l</w:t>
-      </w:r>
-      <w:r>
-        <w:rPr>
-          <w:color w:val="0000FF"/>
-          <w:u w:val="single"/>
-        </w:rPr>
-        <w:t>ink</w:t>
+        <w:t xml:space="preserve"> link</w:t>
       </w:r>
       <w:r>
         <w:t xml:space="preserve"> for the location of this setting).  All events are sent to the ENS URL as an XML post(s).</w:t>
@@ -13762,10 +13383,7 @@
         <w:spacing w:after="200"/>
       </w:pPr>
       <w:r>
-        <w:t>If needed here is the</w:t>
-      </w:r>
-      <w:r>
-        <w:t xml:space="preserve"> list of IP Addresses that will need to be whitelisted on your server in order to receive the XML posts from Kount:</w:t>
+        <w:t>If needed here is the list of IP Addresses that will need to be whitelisted on your server in order to receive the XML posts from Kount:</w:t>
       </w:r>
     </w:p>
     <w:p>
@@ -14171,6 +13789,9 @@
         <w:contextualSpacing/>
       </w:pPr>
       <w:r>
+        <w:rPr>
+          <w:noProof/>
+        </w:rPr>
         <w:drawing>
           <wp:inline distT="0" distB="0" distL="0" distR="0" wp14:anchorId="2165C57F" wp14:editId="58564A70">
             <wp:extent cx="5731510" cy="425451"/>
@@ -14307,10 +13928,7 @@
         <w:spacing w:after="200"/>
       </w:pPr>
       <w:r>
-        <w:t xml:space="preserve">The cartridge uses Event Notification System (ENS) for </w:t>
-      </w:r>
-      <w:r>
-        <w:t>synchronization with the Kount.</w:t>
+        <w:t>The cartridge uses Event Notification System (ENS) for synchronization with the Kount.</w:t>
       </w:r>
     </w:p>
     <w:p>
@@ -14331,10 +13949,7 @@
         <w:spacing w:after="200"/>
       </w:pPr>
       <w:r>
-        <w:t>Notifications from Kount are sent to the cartridge as a series of events formatted in XML. Handlers for these events are implemented as controllers described below. One of them; (KENS-EventClassificatio</w:t>
-      </w:r>
-      <w:r>
-        <w:t xml:space="preserve">ns) is an event sorter; it is using the configuration described in </w:t>
+        <w:t xml:space="preserve">Notifications from Kount are sent to the cartridge as a series of events formatted in XML. Handlers for these events are implemented as controllers described below. One of them; (KENS-EventClassifications) is an event sorter; it is using the configuration described in </w:t>
       </w:r>
       <w:hyperlink w:anchor="_4f1mdlm">
         <w:r>
@@ -14399,10 +14014,7 @@
         <w:t>NS</w:t>
       </w:r>
       <w:r>
-        <w:t>- WorkflowStatusEdit, WorkflowReevaluate, RiskChan</w:t>
-      </w:r>
-      <w:r>
-        <w:t xml:space="preserve">geScor, RiskChangeReply, RiskChangeVelo, RiskChangeVmax, RiskChangeGeox, RiskChangeNetw, RiskChangeReas - </w:t>
+        <w:t xml:space="preserve">- WorkflowStatusEdit, WorkflowReevaluate, RiskChangeScor, RiskChangeReply, RiskChangeVelo, RiskChangeVmax, RiskChangeGeox, RiskChangeNetw, RiskChangeReas - </w:t>
       </w:r>
       <w:r>
         <w:lastRenderedPageBreak/>
@@ -14441,13 +14053,7 @@
         <w:widowControl w:val="0"/>
       </w:pPr>
       <w:r>
-        <w:t>The process ENS queue job is used to iterate over saved ENS mess</w:t>
-      </w:r>
-      <w:r>
-        <w:t xml:space="preserve">ages (custom object) and update order statuses based on the ENS message body. Default configuration is set to run every 10 minutes, but can be modified based on individual client needs. Please note that increasing the time or interval will cause orders to </w:t>
-      </w:r>
-      <w:r>
-        <w:t>remain in a hold status for a longer period of time before declining or approving the order for export.</w:t>
+        <w:t>The process ENS queue job is used to iterate over saved ENS messages (custom object) and update order statuses based on the ENS message body. Default configuration is set to run every 10 minutes, but can be modified based on individual client needs. Please note that increasing the time or interval will cause orders to remain in a hold status for a longer period of time before declining or approving the order for export.</w:t>
       </w:r>
     </w:p>
     <w:p>
@@ -14537,25 +14143,7 @@
         <w:rPr>
           <w:lang w:val="en-US"/>
         </w:rPr>
-        <w:t>The ret</w:t>
-      </w:r>
-      <w:r>
-        <w:rPr>
-          <w:lang w:val="en-US"/>
-        </w:rPr>
-        <w:t>ry job is used to iterate over created orders, and communicate with Kount to reconcile orders in a Kount status of “Retry”. This provides coverage for orders in the case of unavailability. The retry job will attempt additional service calls to Kount, up to</w:t>
-      </w:r>
-      <w:r>
-        <w:rPr>
-          <w:lang w:val="en-US"/>
-        </w:rPr>
-        <w:t xml:space="preserve"> the retry limit, configured within custom preferences. Each failure triggers a notification/email to the address configured within custom preferences. If an order reaches the retry limit, the job will skip it in subsequent runs and it will remain in Kount</w:t>
-      </w:r>
-      <w:r>
-        <w:rPr>
-          <w:lang w:val="en-US"/>
-        </w:rPr>
-        <w:t xml:space="preserve"> Status = Retry.</w:t>
+        <w:t>The retry job is used to iterate over created orders, and communicate with Kount to reconcile orders in a Kount status of “Retry”. This provides coverage for orders in the case of unavailability. The retry job will attempt additional service calls to Kount, up to the retry limit, configured within custom preferences. Each failure triggers a notification/email to the address configured within custom preferences. If an order reaches the retry limit, the job will skip it in subsequent runs and it will remain in Kount Status = Retry.</w:t>
       </w:r>
       <w:r>
         <w:rPr>
@@ -15071,7 +14659,7 @@
           <w:sz w:val="16"/>
           <w:szCs w:val="16"/>
         </w:rPr>
-        <w:t>(This is an optiona</w:t>
+        <w:t>(This is an optional portion of the integration.)</w:t>
       </w:r>
       <w:r>
         <w:rPr>
@@ -15080,15 +14668,6 @@
           <w:sz w:val="16"/>
           <w:szCs w:val="16"/>
         </w:rPr>
-        <w:t>l portion of the integration.)</w:t>
-      </w:r>
-      <w:r>
-        <w:rPr>
-          <w:i/>
-          <w:color w:val="808080"/>
-          <w:sz w:val="16"/>
-          <w:szCs w:val="16"/>
-        </w:rPr>
         <w:br/>
       </w:r>
       <w:r>
@@ -15098,13 +14677,7 @@
         <w:rPr>
           <w:b/>
         </w:rPr>
-        <w:t>Fraud</w:t>
-      </w:r>
-      <w:r>
-        <w:rPr>
-          <w:b/>
-        </w:rPr>
-        <w:t xml:space="preserve"> Control</w:t>
+        <w:t>Fraud Control</w:t>
       </w:r>
       <w:r>
         <w:t xml:space="preserve"> tab &gt; </w:t>
@@ -15237,10 +14810,7 @@
         </w:drawing>
       </w:r>
       <w:r>
-        <w:t xml:space="preserve">When creating UDFs there </w:t>
-      </w:r>
-      <w:r>
-        <w:t>may be a few minutes delay from the time of creation to the display within the AWC.</w:t>
+        <w:t>When creating UDFs there may be a few minutes delay from the time of creation to the display within the AWC.</w:t>
       </w:r>
     </w:p>
     <w:p>
@@ -15340,10 +14910,7 @@
         <w:t>Custom Preferences</w:t>
       </w:r>
       <w:r>
-        <w:t>. Choose Koun</w:t>
-      </w:r>
-      <w:r>
-        <w:t xml:space="preserve">t and scroll down to the </w:t>
+        <w:t xml:space="preserve">. Choose Kount and scroll down to the </w:t>
       </w:r>
       <w:r>
         <w:rPr>
@@ -15552,10 +15119,7 @@
         <w:jc w:val="both"/>
       </w:pPr>
       <w:r>
-        <w:t>Adding new object to the map should be added in following ma</w:t>
-      </w:r>
-      <w:r>
-        <w:t>nner:</w:t>
+        <w:t>Adding new object to the map should be added in following manner:</w:t>
       </w:r>
     </w:p>
     <w:p>
@@ -15861,10 +15425,7 @@
         <w:spacing w:after="200"/>
       </w:pPr>
       <w:r>
-        <w:t xml:space="preserve">The Kount Link Cartridge will not interfere with default checkout flow of a site. If an error occurs within the </w:t>
-      </w:r>
-      <w:r>
-        <w:t>Kount Link Cartridge or if the Kount Service cannot be reached errors are written into separate log files. Here is an example of the Log file naming convention:</w:t>
+        <w:t>The Kount Link Cartridge will not interfere with default checkout flow of a site. If an error occurs within the Kount Link Cartridge or if the Kount Service cannot be reached errors are written into separate log files. Here is an example of the Log file naming convention:</w:t>
       </w:r>
       <w:r>
         <w:rPr>
@@ -15879,10 +15440,7 @@
         <w:spacing w:after="200"/>
       </w:pPr>
       <w:r>
-        <w:t>Notifications can also be enabled to deliver e</w:t>
-      </w:r>
-      <w:r>
-        <w:t xml:space="preserve">mail messages to specific addresses if an error were to occur. This </w:t>
+        <w:t xml:space="preserve">Notifications can also be enabled to deliver email messages to specific addresses if an error were to occur. This </w:t>
       </w:r>
       <w:r>
         <w:rPr>
@@ -16041,10 +15599,7 @@
       </w:pPr>
       <w:bookmarkStart w:id="51" w:name="_Toc531855276"/>
       <w:r>
-        <w:t>Appendix A: Upgrading/Updating the Link Cartridg</w:t>
-      </w:r>
-      <w:r>
-        <w:t>e</w:t>
+        <w:t>Appendix A: Upgrading/Updating the Link Cartridge</w:t>
       </w:r>
       <w:bookmarkEnd w:id="51"/>
     </w:p>
@@ -16077,10 +15632,7 @@
         <w:t xml:space="preserve">int_kount </w:t>
       </w:r>
       <w:r>
-        <w:t>from eclipse studio. Save all changes and clear the proj</w:t>
-      </w:r>
-      <w:r>
-        <w:t>ect by navigating to Project &gt; Clean</w:t>
+        <w:t>from eclipse studio. Save all changes and clear the project by navigating to Project &gt; Clean</w:t>
       </w:r>
     </w:p>
     <w:p>
@@ -16135,10 +15687,7 @@
         <w:contextualSpacing/>
       </w:pPr>
       <w:r>
-        <w:t xml:space="preserve">Import new version of cartridge to your eclipse </w:t>
-      </w:r>
-      <w:r>
-        <w:t>studio (int_kount)</w:t>
+        <w:t>Import new version of cartridge to your eclipse studio (int_kount)</w:t>
       </w:r>
     </w:p>
     <w:p>
@@ -16180,10 +15729,7 @@
         </w:rPr>
       </w:pPr>
       <w:r>
-        <w:t>If you were using 14.x versi</w:t>
-      </w:r>
-      <w:r>
-        <w:t>on (or older) of the Kount SFCC Link Cartridge you will need to</w:t>
+        <w:t>If you were using 14.x version (or older) of the Kount SFCC Link Cartridge you will need to</w:t>
       </w:r>
       <w:r>
         <w:rPr>
@@ -16302,10 +15848,7 @@
         <w:contextualSpacing/>
       </w:pPr>
       <w:r>
-        <w:t>Changes are made to the coding and controllers with each version of the SFC</w:t>
-      </w:r>
-      <w:r>
-        <w:t xml:space="preserve">C Link Cartridge, please review ALL </w:t>
+        <w:t xml:space="preserve">Changes are made to the coding and controllers with each version of the SFCC Link Cartridge, please review ALL </w:t>
       </w:r>
       <w:hyperlink w:anchor="_3fwokq0">
         <w:r>
@@ -16497,10 +16040,7 @@
         <w:spacing w:after="200"/>
       </w:pPr>
       <w:r>
-        <w:t xml:space="preserve">This is an example </w:t>
-      </w:r>
-      <w:r>
-        <w:t>of an order that has triggered a Review or Escalate rule action in Kount.</w:t>
+        <w:t>This is an example of an order that has triggered a Review or Escalate rule action in Kount.</w:t>
       </w:r>
     </w:p>
     <w:p>
@@ -16790,10 +16330,7 @@
         <w:jc w:val="both"/>
       </w:pPr>
       <w:r>
-        <w:t xml:space="preserve">This is an example of an order </w:t>
-      </w:r>
-      <w:r>
-        <w:t>that triggered a Decline rule action or was manually Declined in Kount.</w:t>
+        <w:t>This is an example of an order that triggered a Decline rule action or was manually Declined in Kount.</w:t>
       </w:r>
     </w:p>
     <w:p>
@@ -16983,10 +16520,7 @@
       </w:pPr>
       <w:bookmarkStart w:id="61" w:name="_Toc531855284"/>
       <w:r>
-        <w:t xml:space="preserve">Requirements for Test </w:t>
-      </w:r>
-      <w:r>
-        <w:t>Cases:</w:t>
+        <w:t>Requirements for Test Cases:</w:t>
       </w:r>
       <w:bookmarkEnd w:id="61"/>
     </w:p>
@@ -17040,10 +16574,7 @@
         <w:contextualSpacing/>
       </w:pPr>
       <w:r>
-        <w:t>Browser utility installed (like Firebug or another tool), to monito</w:t>
-      </w:r>
-      <w:r>
-        <w:t>r actions within html code source.</w:t>
+        <w:t>Browser utility installed (like Firebug or another tool), to monitor actions within html code source.</w:t>
       </w:r>
     </w:p>
     <w:p>
@@ -17180,10 +16711,7 @@
       </w:pPr>
       <w:bookmarkStart w:id="63" w:name="_Toc531855286"/>
       <w:r>
-        <w:t>TestCas</w:t>
-      </w:r>
-      <w:r>
-        <w:t>e 1: Verify all fields and choices are present within the Business Manager (BM) after installing the Kount Link Cartridge</w:t>
+        <w:t>TestCase 1: Verify all fields and choices are present within the Business Manager (BM) after installing the Kount Link Cartridge</w:t>
       </w:r>
       <w:bookmarkEnd w:id="63"/>
     </w:p>
@@ -17212,10 +16740,7 @@
         <w:contextualSpacing/>
       </w:pPr>
       <w:r>
-        <w:t xml:space="preserve">Verify the following components are available </w:t>
-      </w:r>
-      <w:r>
-        <w:t>and set:</w:t>
+        <w:t>Verify the following components are available and set:</w:t>
       </w:r>
     </w:p>
     <w:p>
@@ -17284,10 +16809,7 @@
         <w:ind w:firstLine="720"/>
       </w:pPr>
       <w:r>
-        <w:t xml:space="preserve">- </w:t>
-      </w:r>
-      <w:r>
-        <w:t>Merchant ID field</w:t>
+        <w:t>- Merchant ID field</w:t>
       </w:r>
     </w:p>
     <w:p>
@@ -17429,10 +16951,7 @@
       </w:pPr>
       <w:bookmarkStart w:id="64" w:name="_Toc531855287"/>
       <w:r>
-        <w:t>TestCase 2: Verify the Attributes values within the Order Attributes tab within th</w:t>
-      </w:r>
-      <w:r>
-        <w:t>e Business Manager (BM).</w:t>
+        <w:t>TestCase 2: Verify the Attributes values within the Order Attributes tab within the Business Manager (BM).</w:t>
       </w:r>
       <w:bookmarkEnd w:id="64"/>
     </w:p>
@@ -17539,10 +17058,7 @@
         <w:contextualSpacing/>
       </w:pPr>
       <w:r>
-        <w:t xml:space="preserve">Verify the </w:t>
-      </w:r>
-      <w:r>
-        <w:t>following fields display with values.</w:t>
+        <w:t>Verify the following fields display with values.</w:t>
       </w:r>
     </w:p>
     <w:p>
@@ -17621,10 +17137,7 @@
       </w:r>
       <w:r>
         <w:br/>
-        <w:t>- Kount Ord</w:t>
-      </w:r>
-      <w:r>
-        <w:t>er EMAILS</w:t>
+        <w:t>- Kount Order EMAILS</w:t>
       </w:r>
       <w:r>
         <w:br/>
@@ -17718,13 +17231,7 @@
         <w:rPr>
           <w:color w:val="434343"/>
         </w:rPr>
-        <w:t>Verify Au</w:t>
-      </w:r>
-      <w:r>
-        <w:rPr>
-          <w:color w:val="434343"/>
-        </w:rPr>
-        <w:t>thorization type selector is set to Pre</w:t>
+        <w:t>Verify Authorization type selector is set to Pre</w:t>
       </w:r>
     </w:p>
     <w:p>
@@ -17832,14 +17339,21 @@
           <w:color w:val="000000"/>
           <w:lang w:val="en-US"/>
         </w:rPr>
-        <w:t>On Checkout page right click on any page element and and cho</w:t>
+        <w:t>On Checkout</w:t>
       </w:r>
       <w:r>
         <w:rPr>
           <w:color w:val="000000"/>
           <w:lang w:val="en-US"/>
         </w:rPr>
-        <w:t xml:space="preserve">ose </w:t>
+        <w:t xml:space="preserve"> &gt; Billing</w:t>
+      </w:r>
+      <w:r>
+        <w:rPr>
+          <w:color w:val="000000"/>
+          <w:lang w:val="en-US"/>
+        </w:rPr>
+        <w:t xml:space="preserve"> page right click on any page element and and choose </w:t>
       </w:r>
       <w:r>
         <w:rPr>
@@ -18054,14 +17568,7 @@
           <w:color w:val="000000"/>
           <w:lang w:val="en-US"/>
         </w:rPr>
-        <w:t xml:space="preserve">Login to BM and choose the </w:t>
-      </w:r>
-      <w:r>
-        <w:rPr>
-          <w:color w:val="000000"/>
-          <w:lang w:val="en-US"/>
-        </w:rPr>
-        <w:t>site to verify &gt; Site Preferences &gt; Custom Preferences &gt; Kount</w:t>
+        <w:t>Login to BM and choose the site to verify &gt; Site Preferences &gt; Custom Preferences &gt; Kount</w:t>
       </w:r>
     </w:p>
     <w:p>
@@ -18188,14 +17695,7 @@
           <w:color w:val="000000"/>
           <w:lang w:val="en-US"/>
         </w:rPr>
-        <w:t xml:space="preserve">Start </w:t>
-      </w:r>
-      <w:r>
-        <w:rPr>
-          <w:color w:val="000000"/>
-          <w:lang w:val="en-US"/>
-        </w:rPr>
-        <w:t>Checkout as Guest</w:t>
+        <w:t>Start Checkout as Guest</w:t>
       </w:r>
     </w:p>
     <w:p>
@@ -18221,7 +17721,21 @@
           <w:color w:val="000000"/>
           <w:lang w:val="en-US"/>
         </w:rPr>
-        <w:t>On Checkout page right click on any page element and and choose Inspect in order to open Elements tab of browser dev tools</w:t>
+        <w:t>On Checkout</w:t>
+      </w:r>
+      <w:r>
+        <w:rPr>
+          <w:color w:val="000000"/>
+          <w:lang w:val="en-US"/>
+        </w:rPr>
+        <w:t xml:space="preserve"> &gt; Billing</w:t>
+      </w:r>
+      <w:r>
+        <w:rPr>
+          <w:color w:val="000000"/>
+          <w:lang w:val="en-US"/>
+        </w:rPr>
+        <w:t xml:space="preserve"> page right click on any page element and and choose Inspect in order to open Elements tab of browser dev tools</w:t>
       </w:r>
     </w:p>
     <w:p>
@@ -18273,14 +17787,7 @@
           <w:color w:val="000000"/>
           <w:lang w:val="en-US"/>
         </w:rPr>
-        <w:t>O</w:t>
-      </w:r>
-      <w:r>
-        <w:rPr>
-          <w:color w:val="000000"/>
-          <w:lang w:val="en-US"/>
-        </w:rPr>
-        <w:t>pen browser console and type client; and press enter. There should be an javascript error - Uncaught ReferenceError: client is not defined</w:t>
+        <w:t>Open browser console and type client; and press enter. There should be an javascript error - Uncaught ReferenceError: client is not defined</w:t>
       </w:r>
     </w:p>
     <w:p>
@@ -18332,14 +17839,7 @@
           <w:color w:val="000000"/>
           <w:lang w:val="en-US"/>
         </w:rPr>
-        <w:t>Select or enter a billing address, enter p</w:t>
-      </w:r>
-      <w:r>
-        <w:rPr>
-          <w:color w:val="000000"/>
-          <w:lang w:val="en-US"/>
-        </w:rPr>
-        <w:t>ayment data and click Continue button, submit the order</w:t>
+        <w:t>Select or enter a billing address, enter payment data and click Continue button, submit the order</w:t>
       </w:r>
     </w:p>
     <w:p>
@@ -18529,14 +18029,22 @@
           <w:rFonts w:cstheme="majorHAnsi"/>
           <w:color w:val="000000" w:themeColor="text1"/>
         </w:rPr>
-        <w:t>On Checkout page right click on any page element and and choose Inspect in order</w:t>
+        <w:t>On Checkout</w:t>
       </w:r>
       <w:r>
         <w:rPr>
           <w:rFonts w:cstheme="majorHAnsi"/>
           <w:color w:val="000000" w:themeColor="text1"/>
-        </w:rPr>
-        <w:t xml:space="preserve"> to open Elements tab of browser dev tools</w:t>
+          <w:lang w:val="en-US"/>
+        </w:rPr>
+        <w:t xml:space="preserve"> &gt; Billing</w:t>
+      </w:r>
+      <w:r>
+        <w:rPr>
+          <w:rFonts w:cstheme="majorHAnsi"/>
+          <w:color w:val="000000" w:themeColor="text1"/>
+        </w:rPr>
+        <w:t xml:space="preserve"> page right click on any page element and and choose Inspect in order to open Elements tab of browser dev tools</w:t>
       </w:r>
     </w:p>
     <w:p>
@@ -18588,14 +18096,7 @@
           <w:rFonts w:cstheme="majorHAnsi"/>
           <w:color w:val="000000" w:themeColor="text1"/>
         </w:rPr>
-        <w:t>Verify the script component inside div with kaxsdc class  src parameter and collect the value (with</w:t>
-      </w:r>
-      <w:r>
-        <w:rPr>
-          <w:rFonts w:cstheme="majorHAnsi"/>
-          <w:color w:val="000000" w:themeColor="text1"/>
-        </w:rPr>
-        <w:t>in Notepad, screenshot, etc.) after “s=”</w:t>
+        <w:t>Verify the script component inside div with kaxsdc class  src parameter and collect the value (within Notepad, screenshot, etc.) after “s=”</w:t>
       </w:r>
       <w:r>
         <w:rPr>
@@ -18688,14 +18189,7 @@
           <w:rFonts w:cstheme="majorHAnsi"/>
           <w:color w:val="000000" w:themeColor="text1"/>
         </w:rPr>
-        <w:t>Usin</w:t>
-      </w:r>
-      <w:r>
-        <w:rPr>
-          <w:rFonts w:cstheme="majorHAnsi"/>
-          <w:color w:val="000000" w:themeColor="text1"/>
-        </w:rPr>
-        <w:t>g Start Date, find your report and click “details” link.</w:t>
+        <w:t>Using Start Date, find your report and click “details” link.</w:t>
       </w:r>
     </w:p>
     <w:p>
@@ -18766,10 +18260,7 @@
         <w:widowControl w:val="0"/>
       </w:pPr>
       <w:r>
-        <w:t>2</w:t>
-      </w:r>
-      <w:r>
-        <w:t>. Choose some product, add it to Cart and start Checkout as Guest.</w:t>
+        <w:t>2. Choose some product, add it to Cart and start Checkout as Guest.</w:t>
       </w:r>
     </w:p>
     <w:p>
@@ -18793,10 +18284,7 @@
         <w:widowControl w:val="0"/>
       </w:pPr>
       <w:r>
-        <w:t>5. Submit Ord</w:t>
-      </w:r>
-      <w:r>
-        <w:t>er.</w:t>
+        <w:t>5. Submit Order.</w:t>
       </w:r>
     </w:p>
     <w:p>
@@ -18836,10 +18324,7 @@
         <w:widowControl w:val="0"/>
       </w:pPr>
       <w:r>
-        <w:t xml:space="preserve">- Customer: Created, Name, Email, Ship </w:t>
-      </w:r>
-      <w:r>
-        <w:t>Email, Cust. ID (empty)</w:t>
+        <w:t>- Customer: Created, Name, Email, Ship Email, Cust. ID (empty)</w:t>
       </w:r>
     </w:p>
     <w:p>
@@ -18882,10 +18367,7 @@
         <w:widowControl w:val="0"/>
       </w:pPr>
       <w:r>
-        <w:t>- Phone Nu</w:t>
-      </w:r>
-      <w:r>
-        <w:t>mbers: Billing Phone, Shipping Phone</w:t>
+        <w:t>- Phone Numbers: Billing Phone, Shipping Phone</w:t>
       </w:r>
     </w:p>
     <w:p>
@@ -18949,10 +18431,7 @@
         <w:widowControl w:val="0"/>
       </w:pPr>
       <w:r>
-        <w:t>3. C</w:t>
-      </w:r>
-      <w:r>
-        <w:t>hoose some product, add it to Cart and start Checkout.</w:t>
+        <w:t>3. Choose some product, add it to Cart and start Checkout.</w:t>
       </w:r>
     </w:p>
     <w:p>
@@ -18984,10 +18463,7 @@
         <w:widowControl w:val="0"/>
       </w:pPr>
       <w:r>
-        <w:t>7. Login</w:t>
-      </w:r>
-      <w:r>
-        <w:t xml:space="preserve"> to Kount and open Reports &gt; Order Search.</w:t>
+        <w:t>7. Login to Kount and open Reports &gt; Order Search.</w:t>
       </w:r>
     </w:p>
     <w:p>
@@ -19027,10 +18503,7 @@
         <w:widowControl w:val="0"/>
       </w:pPr>
       <w:r>
-        <w:t>- Pa</w:t>
-      </w:r>
-      <w:r>
-        <w:t>yment: Total, Type</w:t>
+        <w:t>- Payment: Total, Type</w:t>
       </w:r>
     </w:p>
     <w:p>
@@ -19065,10 +18538,7 @@
         <w:widowControl w:val="0"/>
       </w:pPr>
       <w:r>
-        <w:t>- Phone Numbers: Billing Phone, Shippi</w:t>
-      </w:r>
-      <w:r>
-        <w:t>ng Phone</w:t>
+        <w:t>- Phone Numbers: Billing Phone, Shipping Phone</w:t>
       </w:r>
     </w:p>
     <w:p>
@@ -19188,10 +18658,7 @@
         <w:widowControl w:val="0"/>
       </w:pPr>
       <w:r>
-        <w:t>2. Login as registered user (or reg</w:t>
-      </w:r>
-      <w:r>
-        <w:t>ister a new one).</w:t>
+        <w:t>2. Login as registered user (or register a new one).</w:t>
       </w:r>
     </w:p>
     <w:p>
@@ -19223,10 +18690,7 @@
         <w:widowControl w:val="0"/>
       </w:pPr>
       <w:r>
-        <w:t xml:space="preserve">6. </w:t>
-      </w:r>
-      <w:r>
-        <w:t>Submit Order.</w:t>
+        <w:t>6. Submit Order.</w:t>
       </w:r>
     </w:p>
     <w:p>
@@ -19261,10 +18725,7 @@
       <w:bookmarkStart w:id="76" w:name="_Toc531855296"/>
       <w:bookmarkEnd w:id="75"/>
       <w:r>
-        <w:t xml:space="preserve">TestCase 9: Workflow Reevaluate. Check that order status </w:t>
-      </w:r>
-      <w:r>
-        <w:t>changed in OMS (BM), when it changed on Kount.</w:t>
+        <w:t>TestCase 9: Workflow Reevaluate. Check that order status changed in OMS (BM), when it changed on Kount.</w:t>
       </w:r>
       <w:bookmarkEnd w:id="76"/>
     </w:p>
@@ -19332,10 +18793,7 @@
         <w:widowControl w:val="0"/>
       </w:pPr>
       <w:r>
-        <w:t>1. Open Store Front</w:t>
-      </w:r>
-      <w:r>
-        <w:t>.</w:t>
+        <w:t>1. Open Store Front.</w:t>
       </w:r>
     </w:p>
     <w:p>
@@ -19368,10 +18826,7 @@
         <w:widowControl w:val="0"/>
       </w:pPr>
       <w:r>
-        <w:t xml:space="preserve">5. Select or enter a billing address, enter </w:t>
-      </w:r>
-      <w:r>
-        <w:t>payment data and click Continue button.</w:t>
+        <w:t>5. Select or enter a billing address, enter payment data and click Continue button.</w:t>
       </w:r>
     </w:p>
     <w:p>
@@ -19411,10 +18866,7 @@
         <w:widowControl w:val="0"/>
       </w:pPr>
       <w:r>
-        <w:t>10. Login to BM and open Kount &gt; Ordering</w:t>
-      </w:r>
-      <w:r>
-        <w:t xml:space="preserve"> &gt; Orders &gt; Find and open your order.</w:t>
+        <w:t>10. Login to BM and open Kount &gt; Ordering &gt; Orders &gt; Find and open your order.</w:t>
       </w:r>
     </w:p>
     <w:p>
@@ -19438,10 +18890,7 @@
         <w:widowControl w:val="0"/>
       </w:pPr>
       <w:r>
-        <w:t>13. Wait for processENSQueue j</w:t>
-      </w:r>
-      <w:r>
-        <w:t>ob to complete on schedule or trigger manually.</w:t>
+        <w:t>13. Wait for processENSQueue job to complete on schedule or trigger manually.</w:t>
       </w:r>
     </w:p>
     <w:p>
@@ -19495,10 +18944,7 @@
         <w:widowControl w:val="0"/>
       </w:pPr>
       <w:r>
-        <w:t>- L</w:t>
-      </w:r>
-      <w:r>
-        <w:t>ogin to BM and open Kount &gt; Site Preferences &gt; Custom Preferences &gt; Kount.</w:t>
+        <w:t>- Login to BM and open Kount &gt; Site Preferences &gt; Custom Preferences &gt; Kount.</w:t>
       </w:r>
     </w:p>
     <w:p>
@@ -19554,10 +19000,7 @@
         <w:widowControl w:val="0"/>
       </w:pPr>
       <w:r>
-        <w:t>3. Choose some product, add it</w:t>
-      </w:r>
-      <w:r>
-        <w:t xml:space="preserve"> to Cart and start Checkout.</w:t>
+        <w:t>3. Choose some product, add it to Cart and start Checkout.</w:t>
       </w:r>
     </w:p>
     <w:p>
@@ -19589,10 +19032,7 @@
         <w:widowControl w:val="0"/>
       </w:pPr>
       <w:r>
-        <w:t>7. Login to Kount and open Reports</w:t>
-      </w:r>
-      <w:r>
-        <w:t xml:space="preserve"> &gt; Order Search</w:t>
+        <w:t>7. Login to Kount and open Reports &gt; Order Search</w:t>
       </w:r>
     </w:p>
     <w:p>
@@ -19632,10 +19072,7 @@
         <w:widowControl w:val="0"/>
       </w:pPr>
       <w:r>
-        <w:t xml:space="preserve">12. Open Attributes tab and verify that </w:t>
-      </w:r>
-      <w:r>
-        <w:t xml:space="preserve">order status, Transaction ID have the same values as on </w:t>
+        <w:t xml:space="preserve">12. Open Attributes tab and verify that order status, Transaction ID have the same values as on </w:t>
       </w:r>
       <w:r>
         <w:lastRenderedPageBreak/>
@@ -19663,10 +19100,7 @@
         <w:widowControl w:val="0"/>
       </w:pPr>
       <w:r>
-        <w:t>15. Open order in BM and verify</w:t>
-      </w:r>
-      <w:r>
-        <w:t xml:space="preserve"> that order RISK EVENT attribute changed. </w:t>
+        <w:t xml:space="preserve">15. Open order in BM and verify that order RISK EVENT attribute changed. </w:t>
       </w:r>
     </w:p>
     <w:p>
@@ -19703,10 +19137,7 @@
         <w:widowControl w:val="0"/>
       </w:pPr>
       <w:r>
-        <w:t xml:space="preserve">3. On Shipping page enter a shipping address, select shipping method and </w:t>
-      </w:r>
-      <w:r>
-        <w:t>Continue checkout.</w:t>
+        <w:t>3. On Shipping page enter a shipping address, select shipping method and Continue checkout.</w:t>
       </w:r>
     </w:p>
     <w:p>
@@ -19738,10 +19169,7 @@
         <w:widowControl w:val="0"/>
       </w:pPr>
       <w:r>
-        <w:t xml:space="preserve">7. Using Start Date, find </w:t>
-      </w:r>
-      <w:r>
-        <w:t>your report and click “details” link.</w:t>
+        <w:t>7. Using Start Date, find your report and click “details” link.</w:t>
       </w:r>
     </w:p>
     <w:p>
@@ -19781,10 +19209,7 @@
         <w:widowControl w:val="0"/>
       </w:pPr>
       <w:r>
-        <w:t>- In case Gift c</w:t>
-      </w:r>
-      <w:r>
-        <w:t>ard + Credit Card used – on Kount should be Credit Card</w:t>
+        <w:t>- In case Gift card + Credit Card used – on Kount should be Credit Card</w:t>
       </w:r>
     </w:p>
     <w:p>
@@ -19821,10 +19246,7 @@
         <w:widowControl w:val="0"/>
       </w:pPr>
       <w:r>
-        <w:t xml:space="preserve">2. Setup UDF </w:t>
-      </w:r>
-      <w:r>
-        <w:t>fields in SFCC instance. Fill 'Kount UDF fields' field with 3 values:</w:t>
+        <w:t>2. Setup UDF fields in SFCC instance. Fill 'Kount UDF fields' field with 3 values:</w:t>
       </w:r>
       <w:r>
         <w:br/>
@@ -19836,10 +19258,7 @@
       </w:r>
       <w:r>
         <w:br/>
-        <w:t xml:space="preserve">- for Profile </w:t>
-      </w:r>
-      <w:r>
-        <w:t>DW object (e.g. TESTUDF3|profile.Profile Attribute Definition ID)</w:t>
+        <w:t>- for Profile DW object (e.g. TESTUDF3|profile.Profile Attribute Definition ID)</w:t>
       </w:r>
     </w:p>
     <w:p>
@@ -19871,10 +19290,7 @@
         <w:widowControl w:val="0"/>
       </w:pPr>
       <w:r>
-        <w:t>6. On Shipping page enter a shipping address, select ship</w:t>
-      </w:r>
-      <w:r>
-        <w:t>ping method and Continue checkout.</w:t>
+        <w:t>6. On Shipping page enter a shipping address, select shipping method and Continue checkout.</w:t>
       </w:r>
     </w:p>
     <w:p>
@@ -19906,10 +19322,7 @@
         <w:widowControl w:val="0"/>
       </w:pPr>
       <w:r>
-        <w:t xml:space="preserve">10. Login to BM and open Kount &gt; Site </w:t>
-      </w:r>
-      <w:r>
-        <w:t>Preferences &gt; Custom Preferences &gt; Kount</w:t>
+        <w:t>10. Login to BM and open Kount &gt; Site Preferences &gt; Custom Preferences &gt; Kount</w:t>
       </w:r>
     </w:p>
     <w:p>
@@ -19950,10 +19363,7 @@
         <w:widowControl w:val="0"/>
       </w:pPr>
       <w:r>
-        <w:t>14. On Shipping p</w:t>
-      </w:r>
-      <w:r>
-        <w:t>age enter a shipping address, select shipping method and Continue checkout.</w:t>
+        <w:t>14. On Shipping page enter a shipping address, select shipping method and Continue checkout.</w:t>
       </w:r>
     </w:p>
     <w:p>
@@ -19985,10 +19395,7 @@
         <w:widowControl w:val="0"/>
       </w:pPr>
       <w:r>
-        <w:t>18. Error is occured, Log fil</w:t>
-      </w:r>
-      <w:r>
-        <w:t>e contains appropriate info about error in custom - &lt;kount&gt; - &lt;hostname&gt; - appserver - &lt;creation date of the file in GMT&gt;.log</w:t>
+        <w:t>18. Error is occured, Log file contains appropriate info about error in custom - &lt;kount&gt; - &lt;hostname&gt; - appserver - &lt;creation date of the file in GMT&gt;.log</w:t>
       </w:r>
     </w:p>
     <w:p>
@@ -20012,10 +19419,7 @@
         <w:widowControl w:val="0"/>
       </w:pPr>
       <w:r>
-        <w:t>- for Order</w:t>
-      </w:r>
-      <w:r>
-        <w:t xml:space="preserve"> DW object (e.g. TESTUDF1|order.Order Attribute Definition ID)</w:t>
+        <w:t>- for Order DW object (e.g. TESTUDF1|order.Order Attribute Definition ID)</w:t>
       </w:r>
     </w:p>
     <w:p>
@@ -20047,10 +19451,7 @@
         <w:widowControl w:val="0"/>
       </w:pPr>
       <w:r>
-        <w:t>24. On Shipping page enter a shipping address, select shipping method</w:t>
-      </w:r>
-      <w:r>
-        <w:t xml:space="preserve"> and Continue checkout.</w:t>
+        <w:t>24. On Shipping page enter a shipping address, select shipping method and Continue checkout.</w:t>
       </w:r>
     </w:p>
     <w:p>
@@ -20082,10 +19483,7 @@
         <w:widowControl w:val="0"/>
       </w:pPr>
       <w:r>
-        <w:t>28. Error is occured, Log file contains appropriate info about error in custom - &lt;kou</w:t>
-      </w:r>
-      <w:r>
-        <w:t>nt&gt; - &lt;hostname&gt; - appserver - &lt;creation date of the file in GMT&gt;.log</w:t>
+        <w:t>28. Error is occured, Log file contains appropriate info about error in custom - &lt;kount&gt; - &lt;hostname&gt; - appserver - &lt;creation date of the file in GMT&gt;.log</w:t>
       </w:r>
     </w:p>
     <w:p>
@@ -20114,10 +19512,7 @@
         <w:widowControl w:val="0"/>
       </w:pPr>
       <w:r>
-        <w:t>2. Fill 'Kount Notification Email' field wit</w:t>
-      </w:r>
-      <w:r>
-        <w:t>h an email or more.</w:t>
+        <w:t>2. Fill 'Kount Notification Email' field with an email or more.</w:t>
       </w:r>
     </w:p>
     <w:p>
@@ -20265,10 +19660,7 @@
         <w:widowControl w:val="0"/>
       </w:pPr>
       <w:r>
-        <w:t>4. Open</w:t>
-      </w:r>
-      <w:r>
-        <w:t xml:space="preserve"> Store Front.</w:t>
+        <w:t>4. Open Store Front.</w:t>
       </w:r>
     </w:p>
     <w:p>
@@ -20300,10 +19692,7 @@
         <w:widowControl w:val="0"/>
       </w:pPr>
       <w:r>
-        <w:t>8. Subm</w:t>
-      </w:r>
-      <w:r>
-        <w:t>it Order.</w:t>
+        <w:t>8. Submit Order.</w:t>
       </w:r>
     </w:p>
     <w:p>
@@ -20327,10 +19716,7 @@
         <w:widowControl w:val="0"/>
       </w:pPr>
       <w:r>
-        <w:t>11. Verify log file con</w:t>
-      </w:r>
-      <w:r>
-        <w:t xml:space="preserve">tent has following format: [error time in GMT] &lt;error type&gt; &lt;system </w:t>
+        <w:t xml:space="preserve">11. Verify log file content has following format: [error time in GMT] &lt;error type&gt; &lt;system </w:t>
       </w:r>
       <w:r>
         <w:lastRenderedPageBreak/>
@@ -20366,10 +19752,7 @@
         <w:widowControl w:val="0"/>
       </w:pPr>
       <w:r>
-        <w:t>to - valu</w:t>
-      </w:r>
-      <w:r>
-        <w:t>e from site preferences</w:t>
+        <w:t>to - value from site preferences</w:t>
       </w:r>
     </w:p>
     <w:p>
@@ -20431,10 +19814,7 @@
         <w:widowControl w:val="0"/>
       </w:pPr>
       <w:r>
-        <w:t xml:space="preserve">- Login to BM and open Kount &gt; Site </w:t>
-      </w:r>
-      <w:r>
-        <w:t>Preferences &gt; Custom Preferences &gt; Kount.</w:t>
+        <w:t>- Login to BM and open Kount &gt; Site Preferences &gt; Custom Preferences &gt; Kount.</w:t>
       </w:r>
     </w:p>
     <w:p>
@@ -20493,10 +19873,7 @@
         <w:widowControl w:val="0"/>
       </w:pPr>
       <w:r>
-        <w:t xml:space="preserve">2. Login as registered user </w:t>
-      </w:r>
-      <w:r>
-        <w:t>(or register a new one).</w:t>
+        <w:t>2. Login as registered user (or register a new one).</w:t>
       </w:r>
     </w:p>
     <w:p>
@@ -20520,10 +19897,7 @@
         <w:widowControl w:val="0"/>
       </w:pPr>
       <w:r>
-        <w:t>5. Select or enter a billing address, enter payment data and click Continue butt</w:t>
-      </w:r>
-      <w:r>
-        <w:t>on.</w:t>
+        <w:t>5. Select or enter a billing address, enter payment data and click Continue button.</w:t>
       </w:r>
     </w:p>
     <w:p>
@@ -20571,10 +19945,7 @@
         <w:widowControl w:val="0"/>
       </w:pPr>
       <w:r>
-        <w:t>11. Login to BM and open Kount &gt; Ordering &gt; Orders &gt; Find and open you</w:t>
-      </w:r>
-      <w:r>
-        <w:t>r order.</w:t>
+        <w:t>11. Login to BM and open Kount &gt; Ordering &gt; Orders &gt; Find and open your order.</w:t>
       </w:r>
     </w:p>
     <w:p>
@@ -20606,10 +19977,7 @@
         <w:widowControl w:val="0"/>
       </w:pPr>
       <w:r>
-        <w:t xml:space="preserve">15. Verify availability of e-mail with old and new Risk </w:t>
-      </w:r>
-      <w:r>
-        <w:t>Evaluation data.</w:t>
+        <w:t>15. Verify availability of e-mail with old and new Risk Evaluation data.</w:t>
       </w:r>
     </w:p>
     <w:p>
@@ -20666,10 +20034,7 @@
         <w:widowControl w:val="0"/>
       </w:pPr>
       <w:r>
-        <w:t>- Copy Rule Set and</w:t>
-      </w:r>
-      <w:r>
-        <w:t xml:space="preserve"> make all rules action to Declined. </w:t>
+        <w:t xml:space="preserve">- Copy Rule Set and make all rules action to Declined. </w:t>
       </w:r>
     </w:p>
     <w:p>
@@ -20720,10 +20085,7 @@
         <w:widowControl w:val="0"/>
       </w:pPr>
       <w:r>
-        <w:t>3. Choose some product, add it to Car</w:t>
-      </w:r>
-      <w:r>
-        <w:t>t and start Checkout.</w:t>
+        <w:t>3. Choose some product, add it to Cart and start Checkout.</w:t>
       </w:r>
     </w:p>
     <w:p>
@@ -20755,10 +20117,7 @@
         <w:widowControl w:val="0"/>
       </w:pPr>
       <w:r>
-        <w:t xml:space="preserve">7. Verify that “We were unable to </w:t>
-      </w:r>
-      <w:r>
-        <w:t>process your transaction at this time. Please contact customer support.”</w:t>
+        <w:t>7. Verify that “We were unable to process your transaction at this time. Please contact customer support.”</w:t>
       </w:r>
       <w:r>
         <w:rPr>
@@ -20808,10 +20167,7 @@
         <w:widowControl w:val="0"/>
       </w:pPr>
       <w:r>
-        <w:t>Set Rules on Kount that will put o</w:t>
-      </w:r>
-      <w:r>
-        <w:t xml:space="preserve">rders to Review : </w:t>
+        <w:t xml:space="preserve">Set Rules on Kount that will put orders to Review : </w:t>
       </w:r>
     </w:p>
     <w:p>
@@ -20878,10 +20234,7 @@
         <w:widowControl w:val="0"/>
       </w:pPr>
       <w:r>
-        <w:t>2</w:t>
-      </w:r>
-      <w:r>
-        <w:t>. Login as registered user (or register a new one).</w:t>
+        <w:t>2. Login as registered user (or register a new one).</w:t>
       </w:r>
     </w:p>
     <w:p>
@@ -20905,10 +20258,7 @@
         <w:widowControl w:val="0"/>
       </w:pPr>
       <w:r>
-        <w:t>5. Select or enter a billing address, enter payment d</w:t>
-      </w:r>
-      <w:r>
-        <w:t>ata and click Continue button.</w:t>
+        <w:t>5. Select or enter a billing address, enter payment data and click Continue button.</w:t>
       </w:r>
     </w:p>
     <w:p>
@@ -20954,10 +20304,7 @@
         <w:widowControl w:val="0"/>
       </w:pPr>
       <w:r>
-        <w:t>10. User r</w:t>
-      </w:r>
-      <w:r>
-        <w:t xml:space="preserve">eceives </w:t>
+        <w:t xml:space="preserve">10. User receives </w:t>
       </w:r>
       <w:r>
         <w:rPr>
@@ -21058,10 +20405,7 @@
         <w:widowControl w:val="0"/>
       </w:pPr>
       <w:r>
-        <w:t>So each order which come to Kount will become Ap</w:t>
-      </w:r>
-      <w:r>
-        <w:t>proved.</w:t>
+        <w:t>So each order which come to Kount will become Approved.</w:t>
       </w:r>
     </w:p>
     <w:p>
@@ -21112,10 +20456,7 @@
         <w:widowControl w:val="0"/>
       </w:pPr>
       <w:r>
-        <w:t xml:space="preserve">5. Select or </w:t>
-      </w:r>
-      <w:r>
-        <w:t>enter a billing address, enter payment data and click Continue button.</w:t>
+        <w:t>5. Select or enter a billing address, enter payment data and click Continue button.</w:t>
       </w:r>
     </w:p>
     <w:p>
@@ -21156,10 +20497,7 @@
         <w:widowControl w:val="0"/>
       </w:pPr>
       <w:r>
-        <w:t>9. On Kount Order number should be t</w:t>
-      </w:r>
-      <w:r>
-        <w:t>he same as on Confirmation page.</w:t>
+        <w:t>9. On Kount Order number should be the same as on Confirmation page.</w:t>
       </w:r>
     </w:p>
     <w:p>
@@ -21225,14 +20563,7 @@
           <w:i/>
           <w:color w:val="4472C4"/>
         </w:rPr>
-        <w:t>All the Test Cases from ‘Part 1.1.: Controllers (pre authorization)’ should be used except  Test Case 15</w:t>
-      </w:r>
-      <w:r>
-        <w:rPr>
-          <w:i/>
-          <w:color w:val="4472C4"/>
-        </w:rPr>
-        <w:t>, Test Case 16, Test Case 17, which should be replaced by following Test Cases:</w:t>
+        <w:t>All the Test Cases from ‘Part 1.1.: Controllers (pre authorization)’ should be used except  Test Case 15, Test Case 16, Test Case 17, which should be replaced by following Test Cases:</w:t>
       </w:r>
     </w:p>
     <w:p>
@@ -21272,10 +20603,7 @@
         <w:widowControl w:val="0"/>
       </w:pPr>
       <w:r>
-        <w:t xml:space="preserve">- Login to </w:t>
-      </w:r>
-      <w:r>
-        <w:t xml:space="preserve">Kount </w:t>
+        <w:t xml:space="preserve">- Login to Kount </w:t>
       </w:r>
     </w:p>
     <w:p>
@@ -21335,10 +20663,7 @@
         <w:widowControl w:val="0"/>
       </w:pPr>
       <w:r>
-        <w:t xml:space="preserve">2. Login as </w:t>
-      </w:r>
-      <w:r>
-        <w:t>registered user (or register a new one).</w:t>
+        <w:t>2. Login as registered user (or register a new one).</w:t>
       </w:r>
     </w:p>
     <w:p>
@@ -21362,10 +20687,7 @@
         <w:widowControl w:val="0"/>
       </w:pPr>
       <w:r>
-        <w:t>5. Select or enter a billing address, enter payment data and cli</w:t>
-      </w:r>
-      <w:r>
-        <w:t>ck Continue button.</w:t>
+        <w:t>5. Select or enter a billing address, enter payment data and click Continue button.</w:t>
       </w:r>
     </w:p>
     <w:p>
@@ -21406,10 +20728,7 @@
       <w:bookmarkStart w:id="100" w:name="_Toc531855309"/>
       <w:bookmarkEnd w:id="99"/>
       <w:r>
-        <w:t>TestCase 19: Order in Review. Check that or</w:t>
-      </w:r>
-      <w:r>
-        <w:t>der in review is displayed correctly in Kount and DW BM.</w:t>
+        <w:t>TestCase 19: Order in Review. Check that order in review is displayed correctly in Kount and DW BM.</w:t>
       </w:r>
       <w:bookmarkEnd w:id="100"/>
     </w:p>
@@ -21461,10 +20780,7 @@
         <w:widowControl w:val="0"/>
       </w:pPr>
       <w:r>
-        <w:t>- Open Rule Set and clic</w:t>
-      </w:r>
-      <w:r>
-        <w:t>k Activate Rule Set.</w:t>
+        <w:t>- Open Rule Set and click Activate Rule Set.</w:t>
       </w:r>
     </w:p>
     <w:p>
@@ -21515,10 +20831,7 @@
         <w:widowControl w:val="0"/>
       </w:pPr>
       <w:r>
-        <w:t>4. On Shipping page enter a shipping ad</w:t>
-      </w:r>
-      <w:r>
-        <w:t>dress, select shipping method and Continue checkout.</w:t>
+        <w:t>4. On Shipping page enter a shipping address, select shipping method and Continue checkout.</w:t>
       </w:r>
     </w:p>
     <w:p>
@@ -21599,10 +20912,7 @@
       <w:bookmarkStart w:id="102" w:name="_Toc531855310"/>
       <w:bookmarkEnd w:id="101"/>
       <w:r>
-        <w:t xml:space="preserve">TestCase 20: Approved Order. Check that approved order is displayed correctly in </w:t>
-      </w:r>
-      <w:r>
-        <w:t>Kount and DW BM.</w:t>
+        <w:t>TestCase 20: Approved Order. Check that approved order is displayed correctly in Kount and DW BM.</w:t>
       </w:r>
       <w:bookmarkEnd w:id="102"/>
     </w:p>
@@ -21663,10 +20973,7 @@
         <w:widowControl w:val="0"/>
       </w:pPr>
       <w:r>
-        <w:t>So each order wh</w:t>
-      </w:r>
-      <w:r>
-        <w:t>ich come to Kount will become Approved.</w:t>
+        <w:t>So each order which come to Kount will become Approved.</w:t>
       </w:r>
     </w:p>
     <w:p>
@@ -21709,10 +21016,7 @@
         <w:widowControl w:val="0"/>
       </w:pPr>
       <w:r>
-        <w:t>4. On Shipping page enter a shipping address, select shipping method and Con</w:t>
-      </w:r>
-      <w:r>
-        <w:t>tinue checkout.</w:t>
+        <w:t>4. On Shipping page enter a shipping address, select shipping method and Continue checkout.</w:t>
       </w:r>
     </w:p>
     <w:p>
@@ -21768,10 +21072,7 @@
         <w:ind w:left="720"/>
       </w:pPr>
       <w:r>
-        <w:t>9.</w:t>
-      </w:r>
-      <w:r>
-        <w:t xml:space="preserve"> Click on </w:t>
+        <w:t xml:space="preserve">9. Click on </w:t>
       </w:r>
       <w:r>
         <w:rPr>
@@ -21832,10 +21133,7 @@
         <w:widowControl w:val="0"/>
       </w:pPr>
       <w:r>
-        <w:t xml:space="preserve">Enable Example Verification System in BM -&gt; Merchant Tools -&gt; Site Preferences -&gt; Custom </w:t>
-      </w:r>
-      <w:r>
-        <w:t>Preferences -&gt; Kount.</w:t>
+        <w:t>Enable Example Verification System in BM -&gt; Merchant Tools -&gt; Site Preferences -&gt; Custom Preferences -&gt; Kount.</w:t>
       </w:r>
     </w:p>
     <w:p>
@@ -21878,10 +21176,7 @@
         <w:widowControl w:val="0"/>
       </w:pPr>
       <w:r>
-        <w:t xml:space="preserve">4. Select any values for each field: ‘Address Verification System Street’, ‘Address Verification System Zip </w:t>
-      </w:r>
-      <w:r>
-        <w:t>Code’ and ‘Card Verification Value’</w:t>
+        <w:t>4. Select any values for each field: ‘Address Verification System Street’, ‘Address Verification System Zip Code’ and ‘Card Verification Value’</w:t>
       </w:r>
     </w:p>
     <w:p>
@@ -21918,10 +21213,7 @@
     </w:p>
     <w:p>
       <w:r>
-        <w:t xml:space="preserve">9. Open </w:t>
-      </w:r>
-      <w:r>
-        <w:t>Kount’s dashboard.</w:t>
+        <w:t>9. Open Kount’s dashboard.</w:t>
       </w:r>
     </w:p>
     <w:p>
@@ -21980,10 +21272,7 @@
         <w:widowControl w:val="0"/>
       </w:pPr>
       <w:r>
-        <w:t xml:space="preserve">Set a valid value in BM -&gt; Merchant Tools -&gt; Site </w:t>
-      </w:r>
-      <w:r>
-        <w:t>Preferences -&gt; Custom Preferences -&gt; Kount -&gt; Hash Salt Key field.</w:t>
+        <w:t>Set a valid value in BM -&gt; Merchant Tools -&gt; Site Preferences -&gt; Custom Preferences -&gt; Kount -&gt; Hash Salt Key field.</w:t>
       </w:r>
     </w:p>
     <w:p>
@@ -22028,10 +21317,7 @@
     </w:p>
     <w:p>
       <w:r>
-        <w:t>5. Find the order by its number and ope</w:t>
-      </w:r>
-      <w:r>
-        <w:t>n it</w:t>
+        <w:t>5. Find the order by its number and open it</w:t>
       </w:r>
     </w:p>
     <w:p>
@@ -22179,14 +21465,7 @@
           <w:color w:val="434343"/>
           <w:lang w:val="en-US"/>
         </w:rPr>
-        <w:t xml:space="preserve">Verify each job is configured to the </w:t>
-      </w:r>
-      <w:r>
-        <w:rPr>
-          <w:color w:val="434343"/>
-          <w:lang w:val="en-US"/>
-        </w:rPr>
-        <w:t>appropriate stores within Job Steps of each.</w:t>
+        <w:t>Verify each job is configured to the appropriate stores within Job Steps of each.</w:t>
       </w:r>
     </w:p>
     <w:p>
@@ -22278,13 +21557,7 @@
         <w:rPr>
           <w:lang w:val="en-US"/>
         </w:rPr>
-        <w:t xml:space="preserve">Login to Kount portal, find order on hold/review, change status and select </w:t>
-      </w:r>
-      <w:r>
-        <w:rPr>
-          <w:lang w:val="en-US"/>
-        </w:rPr>
-        <w:t>“save”</w:t>
+        <w:t>Login to Kount portal, find order on hold/review, change status and select “save”</w:t>
       </w:r>
     </w:p>
     <w:p>
@@ -22334,13 +21607,7 @@
         <w:rPr>
           <w:lang w:val="en-US"/>
         </w:rPr>
-        <w:t>24: Check th</w:t>
-      </w:r>
-      <w:r>
-        <w:rPr>
-          <w:lang w:val="en-US"/>
-        </w:rPr>
-        <w:t>at Kount service failure during checkout results in retry attempts</w:t>
+        <w:t>24: Check that Kount service failure during checkout results in retry attempts</w:t>
       </w:r>
     </w:p>
     <w:p>
@@ -22372,13 +21639,7 @@
         <w:rPr>
           <w:lang w:val="en-US"/>
         </w:rPr>
-        <w:t>Place order on storefront and verify on order, Kount Status is “Re</w:t>
-      </w:r>
-      <w:r>
-        <w:rPr>
-          <w:lang w:val="en-US"/>
-        </w:rPr>
-        <w:t>try” and Order Status is “Created”.</w:t>
+        <w:t>Place order on storefront and verify on order, Kount Status is “Retry” and Order Status is “Created”.</w:t>
       </w:r>
     </w:p>
     <w:p>
@@ -22410,13 +21671,7 @@
         <w:rPr>
           <w:lang w:val="en-US"/>
         </w:rPr>
-        <w:t>Remove setup for service failure scenario, verify order in test “</w:t>
-      </w:r>
-      <w:r>
-        <w:rPr>
-          <w:lang w:val="en-US"/>
-        </w:rPr>
-        <w:t>Kount Retries” is less than the custom preference value for “Order Max Retries”.</w:t>
+        <w:t>Remove setup for service failure scenario, verify order in test “Kount Retries” is less than the custom preference value for “Order Max Retries”.</w:t>
       </w:r>
     </w:p>
     <w:p>
@@ -22569,13 +21824,7 @@
         <w:rPr>
           <w:lang w:val="en-US"/>
         </w:rPr>
-        <w:t>Verify when Kount status is updated wit</w:t>
-      </w:r>
-      <w:r>
-        <w:rPr>
-          <w:lang w:val="en-US"/>
-        </w:rPr>
-        <w:t>hin Kount that a custom object record is not created for the given site.</w:t>
+        <w:t>Verify when Kount status is updated within Kount that a custom object record is not created for the given site.</w:t>
       </w:r>
     </w:p>
     <w:p>
@@ -22711,10 +21960,7 @@
         <w:contextualSpacing/>
       </w:pPr>
       <w:r>
-        <w:t xml:space="preserve">Kount Order </w:t>
-      </w:r>
-      <w:r>
-        <w:t>Status</w:t>
+        <w:t>Kount Order Status</w:t>
       </w:r>
     </w:p>
     <w:p>
@@ -23209,16 +22455,7 @@
           <w:szCs w:val="20"/>
           <w:highlight w:val="white"/>
         </w:rPr>
-        <w:t>ext</w:t>
-      </w:r>
-      <w:r>
-        <w:rPr>
-          <w:rFonts w:ascii="Helvetica Neue" w:eastAsia="Helvetica Neue" w:hAnsi="Helvetica Neue" w:cs="Helvetica Neue"/>
-          <w:sz w:val="20"/>
-          <w:szCs w:val="20"/>
-          <w:highlight w:val="white"/>
-        </w:rPr>
-        <w:t>ernally managed: true</w:t>
+        <w:t>externally managed: true</w:t>
       </w:r>
     </w:p>
     <w:p>
@@ -23398,16 +22635,7 @@
           <w:szCs w:val="20"/>
           <w:highlight w:val="white"/>
         </w:rPr>
-        <w:t xml:space="preserve">externally </w:t>
-      </w:r>
-      <w:r>
-        <w:rPr>
-          <w:rFonts w:ascii="Helvetica Neue" w:eastAsia="Helvetica Neue" w:hAnsi="Helvetica Neue" w:cs="Helvetica Neue"/>
-          <w:sz w:val="20"/>
-          <w:szCs w:val="20"/>
-          <w:highlight w:val="white"/>
-        </w:rPr>
-        <w:t>managed: true</w:t>
+        <w:t>externally managed: true</w:t>
       </w:r>
     </w:p>
     <w:p>
@@ -23587,16 +22815,7 @@
           <w:szCs w:val="20"/>
           <w:highlight w:val="white"/>
         </w:rPr>
-        <w:t>externally managed: tr</w:t>
-      </w:r>
-      <w:r>
-        <w:rPr>
-          <w:rFonts w:ascii="Helvetica Neue" w:eastAsia="Helvetica Neue" w:hAnsi="Helvetica Neue" w:cs="Helvetica Neue"/>
-          <w:sz w:val="20"/>
-          <w:szCs w:val="20"/>
-          <w:highlight w:val="white"/>
-        </w:rPr>
-        <w:t>ue</w:t>
+        <w:t>externally managed: true</w:t>
       </w:r>
     </w:p>
     <w:p>
@@ -23790,10 +23009,7 @@
         <w:contextualSpacing/>
       </w:pPr>
       <w:r>
-        <w:t xml:space="preserve">Kount Order </w:t>
-      </w:r>
-      <w:r>
-        <w:t>Cards</w:t>
+        <w:t>Kount Order Cards</w:t>
       </w:r>
     </w:p>
     <w:p>
@@ -24154,10 +23370,7 @@
         <w:contextualSpacing/>
       </w:pPr>
       <w:r>
-        <w:t xml:space="preserve">Kount Order REASON </w:t>
-      </w:r>
-      <w:r>
-        <w:t>CODE</w:t>
+        <w:t>Kount Order REASON CODE</w:t>
       </w:r>
     </w:p>
     <w:p>
@@ -24399,10 +23612,7 @@
         <w:contextualSpacing/>
       </w:pPr>
       <w:r>
-        <w:t xml:space="preserve">id: </w:t>
-      </w:r>
-      <w:r>
-        <w:t>kount_DCUrl</w:t>
+        <w:t>id: kount_DCUrl</w:t>
       </w:r>
     </w:p>
     <w:p>
@@ -24627,10 +23837,7 @@
         <w:contextualSpacing/>
       </w:pPr>
       <w:r>
-        <w:t>description: Allows to skip step for particular IP address(es). E.g. 192.168.0.1, 10.10.10.1</w:t>
-      </w:r>
-      <w:r>
-        <w:t>, ...</w:t>
+        <w:t>description: Allows to skip step for particular IP address(es). E.g. 192.168.0.1, 10.10.10.1, ...</w:t>
       </w:r>
     </w:p>
     <w:p>
@@ -25222,10 +24429,7 @@
       </w:pPr>
       <w:r>
         <w:lastRenderedPageBreak/>
-        <w:t>description: In case errors en</w:t>
-      </w:r>
-      <w:r>
-        <w:t>tered email will be notified</w:t>
+        <w:t>description: In case errors entered email will be notified</w:t>
       </w:r>
     </w:p>
     <w:p>
@@ -25539,10 +24743,7 @@
         <w:contextualSpacing/>
       </w:pPr>
       <w:r>
-        <w:t>typ</w:t>
-      </w:r>
-      <w:r>
-        <w:t>e: Boolean</w:t>
+        <w:t>type: Boolean</w:t>
       </w:r>
     </w:p>
     <w:p>
@@ -25718,13 +24919,7 @@
         <w:rPr>
           <w:highlight w:val="white"/>
         </w:rPr>
-        <w:t xml:space="preserve">Kount </w:t>
-      </w:r>
-      <w:r>
-        <w:rPr>
-          <w:highlight w:val="white"/>
-        </w:rPr>
-        <w:t>Email list</w:t>
+        <w:t>Kount Email list</w:t>
       </w:r>
     </w:p>
     <w:p>
@@ -26061,10 +25256,7 @@
         <w:contextualSpacing/>
       </w:pPr>
       <w:r>
-        <w:t xml:space="preserve">type: </w:t>
-      </w:r>
-      <w:r>
-        <w:t>Set of String</w:t>
+        <w:t>type: Set of String</w:t>
       </w:r>
     </w:p>
     <w:p>
@@ -26185,8 +25377,6 @@
       </w:r>
       <w:r>
         <w:tab/>
-      </w:r>
-      <w:r>
         <w:t xml:space="preserve">    2. Create an attribute group for Kount site preferences and add fields.</w:t>
       </w:r>
     </w:p>
@@ -26399,13 +25589,7 @@
         <w:rPr>
           <w:highlight w:val="white"/>
         </w:rPr>
-        <w:t>kou</w:t>
-      </w:r>
-      <w:r>
-        <w:rPr>
-          <w:highlight w:val="white"/>
-        </w:rPr>
-        <w:t>nt_RISK_CHANGE_NETW</w:t>
+        <w:t>kount_RISK_CHANGE_NETW</w:t>
       </w:r>
     </w:p>
     <w:p>
@@ -26644,10 +25828,7 @@
               <w:spacing w:after="100"/>
             </w:pPr>
             <w:r>
-              <w:t xml:space="preserve">Possible </w:t>
-            </w:r>
-            <w:r>
-              <w:t>Causes/Solutions</w:t>
+              <w:t>Possible Causes/Solutions</w:t>
             </w:r>
           </w:p>
         </w:tc>
@@ -26850,14 +26031,7 @@
                 <w:color w:val="222222"/>
                 <w:highlight w:val="white"/>
               </w:rPr>
-              <w:t xml:space="preserve">Kount </w:t>
-            </w:r>
-            <w:r>
-              <w:rPr>
-                <w:color w:val="222222"/>
-                <w:highlight w:val="white"/>
-              </w:rPr>
-              <w:t>method|script - PostRISRequest; ERROR - The service is not enabled</w:t>
+              <w:t>Kount method|script - PostRISRequest; ERROR - The service is not enabled</w:t>
             </w:r>
           </w:p>
         </w:tc>
@@ -26935,14 +26109,7 @@
                 <w:color w:val="222222"/>
                 <w:highlight w:val="white"/>
               </w:rPr>
-              <w:t xml:space="preserve">: kount_REPLY custom field wasn't </w:t>
-            </w:r>
-            <w:r>
-              <w:rPr>
-                <w:color w:val="222222"/>
-                <w:highlight w:val="white"/>
-              </w:rPr>
-              <w:t>save</w:t>
+              <w:t>: kount_REPLY custom field wasn't save</w:t>
             </w:r>
           </w:p>
         </w:tc>

</xml_diff>